<commit_message>
Przygotowano pierwsze zadanie w ramach instrukcji 9 - demonstracja działania pętli równoległych.
</commit_message>
<xml_diff>
--- a/Cw9 Petle rownolegle/PiWDP9 petle rownolegle.docx
+++ b/Cw9 Petle rownolegle/PiWDP9 petle rownolegle.docx
@@ -2908,7 +2908,7 @@
         <w:t xml:space="preserve"> ćwiczenia jest </w:t>
       </w:r>
       <w:r>
-        <w:t>poznanie typów zmiennych</w:t>
+        <w:t>poznanie</w:t>
       </w:r>
       <w:r>
         <w:t>:</w:t>
@@ -2929,7 +2929,10 @@
         <w:jc w:val="both"/>
       </w:pPr>
       <w:r>
-        <w:t>Zmienna lokalna,</w:t>
+        <w:t xml:space="preserve"> </w:t>
+      </w:r>
+      <w:r>
+        <w:t>struktur programistycznych równoległych,</w:t>
       </w:r>
     </w:p>
     <w:p>
@@ -2947,46 +2950,7 @@
         <w:jc w:val="both"/>
       </w:pPr>
       <w:r>
-        <w:t>Zmienna globalna,</w:t>
-      </w:r>
-    </w:p>
-    <w:p>
-      <w:pPr>
-        <w:numPr>
-          <w:ilvl w:val="0"/>
-          <w:numId w:val="5"/>
-        </w:numPr>
-        <w:tabs>
-          <w:tab w:val="clear" w:pos="1068"/>
-          <w:tab w:val="num" w:pos="360"/>
-        </w:tabs>
-        <w:spacing w:line="360" w:lineRule="auto"/>
-        <w:ind w:left="360"/>
-        <w:jc w:val="both"/>
-      </w:pPr>
-      <w:r>
-        <w:t>Zmienna współdzielona,</w:t>
-      </w:r>
-    </w:p>
-    <w:p>
-      <w:pPr>
-        <w:numPr>
-          <w:ilvl w:val="0"/>
-          <w:numId w:val="5"/>
-        </w:numPr>
-        <w:tabs>
-          <w:tab w:val="clear" w:pos="1068"/>
-          <w:tab w:val="num" w:pos="360"/>
-        </w:tabs>
-        <w:spacing w:line="360" w:lineRule="auto"/>
-        <w:ind w:left="360"/>
-        <w:jc w:val="both"/>
-      </w:pPr>
-      <w:r>
-        <w:t>Zmienna funkcjonalna</w:t>
-      </w:r>
-      <w:r>
-        <w:t xml:space="preserve">. </w:t>
+        <w:t>metod wymiany danych między pętlami równoległymi.</w:t>
       </w:r>
     </w:p>
     <w:p>
@@ -3021,71 +2985,7 @@
       <w:bookmarkStart w:id="2" w:name="_Ref427667032"/>
       <w:bookmarkEnd w:id="1"/>
     </w:p>
-    <w:p>
-      <w:pPr>
-        <w:spacing w:line="360" w:lineRule="auto"/>
-        <w:ind w:firstLine="708"/>
-        <w:jc w:val="both"/>
-      </w:pPr>
-      <w:r>
-        <w:t xml:space="preserve">Zmienne w środowisku LabVIEW nie są </w:t>
-      </w:r>
-      <w:r>
-        <w:t>zalecanym</w:t>
-      </w:r>
-      <w:r>
-        <w:t xml:space="preserve"> rozwiązaniem w pisaniu kodu, powinny być używane z dużą rozwagą wtedy, kiedy inne mechanizmy i struktury nie mogą być zastosowane lub kiedy jest to uzasadnione. Jeżeli dane zadanie możliwe jest do realizacji w inny sposób powinno się zrezygnować ze zmiennych. Podstawową wadą zmiennych jest utrata ciągłości </w:t>
-      </w:r>
-      <w:proofErr w:type="spellStart"/>
-      <w:r>
-        <w:rPr>
-          <w:b/>
-        </w:rPr>
-        <w:t>dataflow</w:t>
-      </w:r>
-      <w:proofErr w:type="spellEnd"/>
-      <w:r>
-        <w:t xml:space="preserve">, </w:t>
-      </w:r>
-      <w:r>
-        <w:t>c</w:t>
-      </w:r>
-      <w:r>
-        <w:t xml:space="preserve">o utrudnia analizę kodu oraz może powodować nieoczekiwane efekty pracy programu bardzo trudne do </w:t>
-      </w:r>
-      <w:proofErr w:type="spellStart"/>
-      <w:r>
-        <w:t>zdebugowania</w:t>
-      </w:r>
-      <w:proofErr w:type="spellEnd"/>
-      <w:r>
-        <w:t xml:space="preserve"> (np. tzw. wyścig – </w:t>
-      </w:r>
-      <w:r>
-        <w:rPr>
-          <w:b/>
-        </w:rPr>
-        <w:t xml:space="preserve">Race </w:t>
-      </w:r>
-      <w:proofErr w:type="spellStart"/>
-      <w:r>
-        <w:rPr>
-          <w:b/>
-        </w:rPr>
-        <w:t>Condition</w:t>
-      </w:r>
-      <w:proofErr w:type="spellEnd"/>
-      <w:r>
-        <w:t>).</w:t>
-      </w:r>
-    </w:p>
-    <w:p>
-      <w:pPr>
-        <w:spacing w:line="360" w:lineRule="auto"/>
-        <w:ind w:firstLine="708"/>
-        <w:jc w:val="both"/>
-      </w:pPr>
-    </w:p>
+    <w:bookmarkEnd w:id="2"/>
     <w:p>
       <w:pPr>
         <w:pStyle w:val="Akapitzlist"/>
@@ -3100,130 +3000,427 @@
           <w:b/>
         </w:rPr>
       </w:pPr>
-      <w:bookmarkStart w:id="3" w:name="_Ref436596415"/>
-      <w:bookmarkEnd w:id="2"/>
       <w:r>
         <w:rPr>
           <w:b/>
         </w:rPr>
-        <w:t>Zmienna lokalna</w:t>
+        <w:t>Pętle równoległe</w:t>
+      </w:r>
+    </w:p>
+    <w:p>
+      <w:pPr>
+        <w:spacing w:line="360" w:lineRule="auto"/>
+        <w:ind w:firstLine="708"/>
+        <w:jc w:val="both"/>
+      </w:pPr>
+    </w:p>
+    <w:p>
+      <w:pPr>
+        <w:pStyle w:val="Akapitzlist"/>
+        <w:numPr>
+          <w:ilvl w:val="1"/>
+          <w:numId w:val="25"/>
+        </w:numPr>
+        <w:spacing w:line="360" w:lineRule="auto"/>
+        <w:jc w:val="both"/>
+        <w:outlineLvl w:val="1"/>
+        <w:rPr>
+          <w:b/>
+        </w:rPr>
+      </w:pPr>
+      <w:r>
+        <w:rPr>
+          <w:b/>
+        </w:rPr>
+        <w:t>Struktura master/</w:t>
+      </w:r>
+      <w:proofErr w:type="spellStart"/>
+      <w:r>
+        <w:rPr>
+          <w:b/>
+        </w:rPr>
+        <w:t>slave</w:t>
+      </w:r>
+      <w:proofErr w:type="spellEnd"/>
+    </w:p>
+    <w:p>
+      <w:pPr>
+        <w:spacing w:line="360" w:lineRule="auto"/>
+        <w:ind w:firstLine="708"/>
+        <w:jc w:val="both"/>
+      </w:pPr>
+    </w:p>
+    <w:p>
+      <w:pPr>
+        <w:pStyle w:val="Akapitzlist"/>
+        <w:numPr>
+          <w:ilvl w:val="1"/>
+          <w:numId w:val="25"/>
+        </w:numPr>
+        <w:spacing w:line="360" w:lineRule="auto"/>
+        <w:jc w:val="both"/>
+        <w:outlineLvl w:val="1"/>
+        <w:rPr>
+          <w:b/>
+        </w:rPr>
+      </w:pPr>
+      <w:r>
+        <w:rPr>
+          <w:b/>
+        </w:rPr>
+        <w:t>Struktura producent/konsument</w:t>
+      </w:r>
+    </w:p>
+    <w:p>
+      <w:pPr>
+        <w:spacing w:line="360" w:lineRule="auto"/>
+        <w:ind w:firstLine="708"/>
+        <w:jc w:val="both"/>
+      </w:pPr>
+    </w:p>
+    <w:p>
+      <w:pPr>
+        <w:pStyle w:val="Akapitzlist"/>
+        <w:numPr>
+          <w:ilvl w:val="1"/>
+          <w:numId w:val="25"/>
+        </w:numPr>
+        <w:spacing w:line="360" w:lineRule="auto"/>
+        <w:jc w:val="both"/>
+        <w:outlineLvl w:val="1"/>
+        <w:rPr>
+          <w:b/>
+        </w:rPr>
+      </w:pPr>
+      <w:r>
+        <w:rPr>
+          <w:b/>
+        </w:rPr>
+        <w:t>Inne metody wymiany danych między pętlami</w:t>
+      </w:r>
+    </w:p>
+    <w:p>
+      <w:pPr>
+        <w:spacing w:line="360" w:lineRule="auto"/>
+        <w:ind w:firstLine="708"/>
+        <w:jc w:val="both"/>
+      </w:pPr>
+    </w:p>
+    <w:p>
+      <w:pPr>
+        <w:pStyle w:val="Akapitzlist"/>
+        <w:numPr>
+          <w:ilvl w:val="0"/>
+          <w:numId w:val="25"/>
+        </w:numPr>
+        <w:spacing w:line="360" w:lineRule="auto"/>
+        <w:jc w:val="both"/>
+        <w:outlineLvl w:val="0"/>
+        <w:rPr>
+          <w:b/>
+        </w:rPr>
+      </w:pPr>
+      <w:bookmarkStart w:id="3" w:name="_Ref427319602"/>
+      <w:r>
+        <w:rPr>
+          <w:b/>
+        </w:rPr>
+        <w:t>LABORATORYJNE STANOWISKO BADAWCZE</w:t>
       </w:r>
       <w:bookmarkEnd w:id="3"/>
     </w:p>
     <w:p>
       <w:pPr>
+        <w:pStyle w:val="Akapitzlist"/>
+        <w:numPr>
+          <w:ilvl w:val="1"/>
+          <w:numId w:val="25"/>
+        </w:numPr>
         <w:spacing w:line="360" w:lineRule="auto"/>
-        <w:ind w:firstLine="708"/>
         <w:jc w:val="both"/>
-      </w:pPr>
-      <w:r>
-        <w:t>Zmienne lokalne tworzą dodatkowe instancje obiektów panelu (kontrolki i wskaźniki)</w:t>
-      </w:r>
-      <w:r>
-        <w:t xml:space="preserve">. Tworzy się je klikając na terminalu kontrolki lub wskaźnika znajdującym się w oknie diagramu </w:t>
-      </w:r>
-      <w:r>
+        <w:outlineLvl w:val="1"/>
         <w:rPr>
           <w:b/>
         </w:rPr>
-        <w:t>PPM</w:t>
-      </w:r>
-      <w:r>
-        <w:t xml:space="preserve"> </w:t>
-      </w:r>
-      <w:r>
-        <w:sym w:font="Wingdings" w:char="F0E0"/>
-      </w:r>
-      <w:r>
-        <w:t xml:space="preserve"> </w:t>
-      </w:r>
-      <w:proofErr w:type="spellStart"/>
+      </w:pPr>
+      <w:bookmarkStart w:id="4" w:name="_Ref427319607"/>
       <w:r>
         <w:rPr>
           <w:b/>
         </w:rPr>
-        <w:t>Create</w:t>
-      </w:r>
-      <w:proofErr w:type="spellEnd"/>
-      <w:r>
-        <w:t xml:space="preserve"> </w:t>
-      </w:r>
-      <w:r>
-        <w:sym w:font="Wingdings" w:char="F0E0"/>
-      </w:r>
-      <w:r>
-        <w:t xml:space="preserve"> </w:t>
-      </w:r>
-      <w:proofErr w:type="spellStart"/>
-      <w:r>
+        <w:t>Obiekt badany</w:t>
+      </w:r>
+      <w:bookmarkEnd w:id="4"/>
+    </w:p>
+    <w:p>
+      <w:pPr>
+        <w:spacing w:after="120" w:line="360" w:lineRule="auto"/>
+        <w:rPr>
+          <w:sz w:val="22"/>
+          <w:szCs w:val="22"/>
+        </w:rPr>
+      </w:pPr>
+      <w:r>
+        <w:rPr>
+          <w:sz w:val="22"/>
+          <w:szCs w:val="22"/>
+        </w:rPr>
+        <w:t xml:space="preserve">- </w:t>
+      </w:r>
+      <w:r>
+        <w:rPr>
+          <w:sz w:val="22"/>
+          <w:szCs w:val="22"/>
+        </w:rPr>
+        <w:t>Środowisko programistyczne LabVIEW</w:t>
+      </w:r>
+      <w:r>
+        <w:rPr>
+          <w:sz w:val="22"/>
+          <w:szCs w:val="22"/>
+        </w:rPr>
+        <w:t>,</w:t>
+      </w:r>
+    </w:p>
+    <w:p>
+      <w:pPr>
+        <w:spacing w:after="120" w:line="360" w:lineRule="auto"/>
+        <w:rPr>
+          <w:sz w:val="22"/>
+          <w:szCs w:val="22"/>
+        </w:rPr>
+      </w:pPr>
+    </w:p>
+    <w:p>
+      <w:pPr>
+        <w:pStyle w:val="Akapitzlist"/>
+        <w:numPr>
+          <w:ilvl w:val="1"/>
+          <w:numId w:val="25"/>
+        </w:numPr>
+        <w:spacing w:line="360" w:lineRule="auto"/>
+        <w:jc w:val="both"/>
+        <w:outlineLvl w:val="1"/>
         <w:rPr>
           <w:b/>
         </w:rPr>
-        <w:t>Local</w:t>
-      </w:r>
-      <w:proofErr w:type="spellEnd"/>
+      </w:pPr>
+      <w:bookmarkStart w:id="5" w:name="_Ref427319615"/>
       <w:r>
         <w:rPr>
           <w:b/>
         </w:rPr>
+        <w:t>Urządzenia dodatkowe</w:t>
+      </w:r>
+      <w:bookmarkEnd w:id="5"/>
+    </w:p>
+    <w:p>
+      <w:pPr>
+        <w:spacing w:line="360" w:lineRule="auto"/>
+      </w:pPr>
+      <w:r>
+        <w:t xml:space="preserve">- </w:t>
+      </w:r>
+      <w:r>
+        <w:t>brak</w:t>
+      </w:r>
+      <w:r>
+        <w:t>,</w:t>
+      </w:r>
+    </w:p>
+    <w:p>
+      <w:pPr>
+        <w:spacing w:line="360" w:lineRule="auto"/>
+      </w:pPr>
+      <w:r>
         <w:t xml:space="preserve"> </w:t>
       </w:r>
-      <w:proofErr w:type="spellStart"/>
-      <w:r>
+    </w:p>
+    <w:p>
+      <w:pPr>
+        <w:pStyle w:val="Akapitzlist"/>
+        <w:numPr>
+          <w:ilvl w:val="1"/>
+          <w:numId w:val="25"/>
+        </w:numPr>
+        <w:spacing w:line="360" w:lineRule="auto"/>
+        <w:jc w:val="both"/>
+        <w:outlineLvl w:val="1"/>
         <w:rPr>
           <w:b/>
         </w:rPr>
-        <w:t>Variable</w:t>
-      </w:r>
-      <w:proofErr w:type="spellEnd"/>
-      <w:r>
-        <w:t xml:space="preserve">. Zmienna ma kierunek zapisu lub odczytu wartości, niezależnie od typu obiektu, z którego została utworzona. Kierunek można zmienić </w:t>
-      </w:r>
+      </w:pPr>
+      <w:bookmarkStart w:id="6" w:name="_Ref427319621"/>
       <w:r>
         <w:rPr>
           <w:b/>
         </w:rPr>
-        <w:t>PPM</w:t>
-      </w:r>
-      <w:r>
+        <w:t>Oprogramowanie</w:t>
+      </w:r>
+      <w:bookmarkEnd w:id="6"/>
+    </w:p>
+    <w:p>
+      <w:pPr>
+        <w:numPr>
+          <w:ilvl w:val="0"/>
+          <w:numId w:val="1"/>
+        </w:numPr>
+        <w:tabs>
+          <w:tab w:val="clear" w:pos="720"/>
+          <w:tab w:val="num" w:pos="360"/>
+        </w:tabs>
+        <w:spacing w:line="360" w:lineRule="auto"/>
+        <w:ind w:left="360"/>
+        <w:jc w:val="both"/>
+        <w:rPr>
+          <w:lang w:val="en-US"/>
+        </w:rPr>
+      </w:pPr>
+      <w:r>
+        <w:rPr>
+          <w:lang w:val="en-US"/>
+        </w:rPr>
+        <w:t xml:space="preserve">LabVIEW 2013 </w:t>
+      </w:r>
+      <w:proofErr w:type="spellStart"/>
+      <w:r>
+        <w:rPr>
+          <w:lang w:val="en-US"/>
+        </w:rPr>
+        <w:t>lub</w:t>
+      </w:r>
+      <w:proofErr w:type="spellEnd"/>
+      <w:r>
+        <w:rPr>
+          <w:lang w:val="en-US"/>
+        </w:rPr>
         <w:t xml:space="preserve"> </w:t>
       </w:r>
-      <w:r>
-        <w:sym w:font="Wingdings" w:char="F0E0"/>
-      </w:r>
-      <w:r>
-        <w:t xml:space="preserve"> </w:t>
-      </w:r>
       <w:proofErr w:type="spellStart"/>
       <w:r>
+        <w:rPr>
+          <w:lang w:val="en-US"/>
+        </w:rPr>
+        <w:t>nowszy</w:t>
+      </w:r>
+      <w:proofErr w:type="spellEnd"/>
+    </w:p>
+    <w:p>
+      <w:pPr>
+        <w:spacing w:line="360" w:lineRule="auto"/>
+        <w:jc w:val="both"/>
+        <w:rPr>
+          <w:lang w:val="en-US"/>
+        </w:rPr>
+      </w:pPr>
+    </w:p>
+    <w:p>
+      <w:pPr>
+        <w:pStyle w:val="Akapitzlist"/>
+        <w:numPr>
+          <w:ilvl w:val="0"/>
+          <w:numId w:val="25"/>
+        </w:numPr>
+        <w:spacing w:line="360" w:lineRule="auto"/>
+        <w:jc w:val="both"/>
+        <w:outlineLvl w:val="0"/>
         <w:rPr>
           <w:b/>
         </w:rPr>
-        <w:t>Change</w:t>
-      </w:r>
-      <w:proofErr w:type="spellEnd"/>
+      </w:pPr>
+      <w:bookmarkStart w:id="7" w:name="_Ref427319634"/>
       <w:r>
         <w:rPr>
           <w:b/>
         </w:rPr>
-        <w:t xml:space="preserve"> to </w:t>
-      </w:r>
-      <w:proofErr w:type="spellStart"/>
+        <w:t>PROGRAM ĆWICZENIA</w:t>
+      </w:r>
       <w:r>
         <w:rPr>
           <w:b/>
         </w:rPr>
-        <w:t>Write</w:t>
-      </w:r>
-      <w:proofErr w:type="spellEnd"/>
-      <w:r>
-        <w:t xml:space="preserve"> lub </w:t>
+        <w:t xml:space="preserve"> – WYKAZ ZADAŃ DO REALIZACJI</w:t>
+      </w:r>
+      <w:bookmarkEnd w:id="7"/>
+    </w:p>
+    <w:p>
+      <w:pPr>
+        <w:spacing w:line="360" w:lineRule="auto"/>
+        <w:ind w:left="360"/>
+      </w:pPr>
+      <w:r>
+        <w:t>Kolejne kroki do wykonania podczas zajęć:</w:t>
+      </w:r>
+    </w:p>
+    <w:p>
+      <w:pPr>
+        <w:pStyle w:val="Akapitzlist"/>
+        <w:numPr>
+          <w:ilvl w:val="0"/>
+          <w:numId w:val="1"/>
+        </w:numPr>
+        <w:spacing w:line="360" w:lineRule="auto"/>
+      </w:pPr>
+      <w:r>
+        <w:t xml:space="preserve">Zastosowanie </w:t>
+      </w:r>
+      <w:r>
+        <w:t>pętli równoległych</w:t>
+      </w:r>
+      <w:r>
+        <w:t>:</w:t>
+      </w:r>
+    </w:p>
+    <w:p>
+      <w:pPr>
+        <w:spacing w:line="360" w:lineRule="auto"/>
+        <w:ind w:left="360"/>
+      </w:pPr>
+      <w:r>
+        <w:t xml:space="preserve">- </w:t>
+      </w:r>
+      <w:r>
+        <w:t>otworzyć</w:t>
+      </w:r>
+      <w:r>
+        <w:t xml:space="preserve"> </w:t>
+      </w:r>
+      <w:r>
+        <w:t>projekt</w:t>
+      </w:r>
+      <w:r>
+        <w:t xml:space="preserve"> „</w:t>
+      </w:r>
+      <w:r>
+        <w:rPr>
+          <w:i/>
+        </w:rPr>
+        <w:t>System pomiarowy DAQ</w:t>
+      </w:r>
+      <w:r>
+        <w:t>”,</w:t>
+      </w:r>
+    </w:p>
+    <w:p>
+      <w:pPr>
+        <w:spacing w:line="360" w:lineRule="auto"/>
+        <w:ind w:left="360"/>
+        <w:jc w:val="both"/>
+        <w:rPr>
+          <w:lang w:val="en-GB"/>
+        </w:rPr>
+      </w:pPr>
+      <w:r>
+        <w:t xml:space="preserve">- </w:t>
+      </w:r>
+      <w:r>
+        <w:t xml:space="preserve">otworzyć nowy plik z szablonu </w:t>
       </w:r>
       <w:r>
         <w:rPr>
           <w:b/>
         </w:rPr>
-        <w:t>PPM</w:t>
+        <w:t>File</w:t>
       </w:r>
       <w:r>
         <w:t xml:space="preserve"> </w:t>
@@ -3234,73 +3431,217 @@
       <w:r>
         <w:t xml:space="preserve"> </w:t>
       </w:r>
-      <w:proofErr w:type="spellStart"/>
       <w:r>
         <w:rPr>
           <w:b/>
         </w:rPr>
-        <w:t>Change</w:t>
+        <w:t>New…</w:t>
+      </w:r>
+      <w:r>
+        <w:t xml:space="preserve"> </w:t>
+      </w:r>
+      <w:r>
+        <w:rPr>
+          <w:lang w:val="en-GB"/>
+        </w:rPr>
+        <w:t xml:space="preserve">„ </w:t>
+      </w:r>
+      <w:r>
+        <w:rPr>
+          <w:i/>
+          <w:lang w:val="en-GB"/>
+        </w:rPr>
+        <w:t>Producer/Consumer Design Pattern (Data)</w:t>
+      </w:r>
+      <w:r>
+        <w:rPr>
+          <w:lang w:val="en-GB"/>
+        </w:rPr>
+        <w:t>”</w:t>
+      </w:r>
+    </w:p>
+    <w:p>
+      <w:pPr>
+        <w:spacing w:line="360" w:lineRule="auto"/>
+        <w:ind w:left="360"/>
+        <w:jc w:val="both"/>
+      </w:pPr>
+      <w:r>
+        <w:t>- zapisać plik pod nazwą „</w:t>
+      </w:r>
+      <w:proofErr w:type="spellStart"/>
+      <w:r>
+        <w:rPr>
+          <w:i/>
+        </w:rPr>
+        <w:t>main_rownolegle.vi</w:t>
       </w:r>
       <w:proofErr w:type="spellEnd"/>
+      <w:r>
+        <w:t>”,</w:t>
+      </w:r>
+    </w:p>
+    <w:p>
+      <w:pPr>
+        <w:spacing w:line="360" w:lineRule="auto"/>
+        <w:ind w:left="360"/>
+        <w:jc w:val="both"/>
+      </w:pPr>
+      <w:r>
+        <w:lastRenderedPageBreak/>
+        <w:t xml:space="preserve">- </w:t>
+      </w:r>
+      <w:r>
+        <w:t xml:space="preserve">w górnej pętli </w:t>
+      </w:r>
+      <w:r>
+        <w:t xml:space="preserve">zamienić stałą typu </w:t>
+      </w:r>
+      <w:proofErr w:type="spellStart"/>
       <w:r>
         <w:rPr>
           <w:b/>
         </w:rPr>
-        <w:t xml:space="preserve"> to </w:t>
+        <w:t>boolean</w:t>
+      </w:r>
+      <w:proofErr w:type="spellEnd"/>
+      <w:r>
+        <w:t xml:space="preserve"> na kontrolkę i zamienić jej akcję na „</w:t>
+      </w:r>
+      <w:proofErr w:type="spellStart"/>
+      <w:r>
+        <w:rPr>
+          <w:i/>
+        </w:rPr>
+        <w:t>Latch</w:t>
+      </w:r>
+      <w:proofErr w:type="spellEnd"/>
+      <w:r>
+        <w:rPr>
+          <w:i/>
+        </w:rPr>
+        <w:t xml:space="preserve"> </w:t>
+      </w:r>
+      <w:proofErr w:type="spellStart"/>
+      <w:r>
+        <w:rPr>
+          <w:i/>
+        </w:rPr>
+        <w:t>When</w:t>
+      </w:r>
+      <w:proofErr w:type="spellEnd"/>
+      <w:r>
+        <w:rPr>
+          <w:i/>
+        </w:rPr>
+        <w:t xml:space="preserve"> </w:t>
+      </w:r>
+      <w:proofErr w:type="spellStart"/>
+      <w:r>
+        <w:rPr>
+          <w:i/>
+        </w:rPr>
+        <w:t>Pressed</w:t>
+      </w:r>
+      <w:proofErr w:type="spellEnd"/>
+      <w:r>
+        <w:t>” lub „</w:t>
+      </w:r>
+      <w:proofErr w:type="spellStart"/>
+      <w:r>
+        <w:rPr>
+          <w:i/>
+        </w:rPr>
+        <w:t>Latch</w:t>
+      </w:r>
+      <w:proofErr w:type="spellEnd"/>
+      <w:r>
+        <w:rPr>
+          <w:i/>
+        </w:rPr>
+        <w:t xml:space="preserve"> </w:t>
+      </w:r>
+      <w:proofErr w:type="spellStart"/>
+      <w:r>
+        <w:rPr>
+          <w:i/>
+        </w:rPr>
+        <w:t>When</w:t>
+      </w:r>
+      <w:proofErr w:type="spellEnd"/>
+      <w:r>
+        <w:rPr>
+          <w:i/>
+        </w:rPr>
+        <w:t xml:space="preserve"> </w:t>
+      </w:r>
+      <w:proofErr w:type="spellStart"/>
+      <w:r>
+        <w:rPr>
+          <w:i/>
+        </w:rPr>
+        <w:t>Released</w:t>
+      </w:r>
+      <w:proofErr w:type="spellEnd"/>
+      <w:r>
+        <w:t>”,</w:t>
+      </w:r>
+      <w:r>
+        <w:t>*</w:t>
+      </w:r>
+    </w:p>
+    <w:p>
+      <w:pPr>
+        <w:spacing w:line="360" w:lineRule="auto"/>
+        <w:ind w:left="360"/>
+        <w:jc w:val="both"/>
+      </w:pPr>
+      <w:r>
+        <w:t>- w dolnej pętli umieścić wskaźnik typu</w:t>
+      </w:r>
+      <w:r>
+        <w:t xml:space="preserve"> </w:t>
       </w:r>
       <w:proofErr w:type="spellStart"/>
       <w:r>
         <w:rPr>
           <w:b/>
         </w:rPr>
-        <w:t>Read</w:t>
+        <w:t>string</w:t>
       </w:r>
       <w:proofErr w:type="spellEnd"/>
       <w:r>
-        <w:t>. T</w:t>
-      </w:r>
-      <w:r>
-        <w:t>worzenie zmiennych</w:t>
-      </w:r>
-      <w:r>
-        <w:t xml:space="preserve"> oraz </w:t>
-      </w:r>
-      <w:r>
-        <w:t xml:space="preserve">ich wygląd zostały przedstawione na </w:t>
-      </w:r>
-      <w:r>
-        <w:fldChar w:fldCharType="begin"/>
-      </w:r>
-      <w:r>
-        <w:instrText xml:space="preserve"> REF _Ref436248447 \r \h </w:instrText>
-      </w:r>
-      <w:r>
-        <w:fldChar w:fldCharType="separate"/>
-      </w:r>
-      <w:r>
-        <w:t>Rys. 1</w:t>
-      </w:r>
-      <w:r>
-        <w:fldChar w:fldCharType="end"/>
-      </w:r>
-      <w:r>
-        <w:t xml:space="preserve">. Zmienna lokalna posiada zawiera ikonkę domu. </w:t>
+        <w:t xml:space="preserve"> i podpiąć do odpowiedniego tunelu,</w:t>
       </w:r>
     </w:p>
     <w:p>
       <w:pPr>
-        <w:pStyle w:val="Bezodstpw"/>
-        <w:jc w:val="center"/>
-      </w:pPr>
+        <w:spacing w:line="360" w:lineRule="auto"/>
+        <w:ind w:left="360"/>
+        <w:jc w:val="both"/>
+      </w:pPr>
+      <w:r>
+        <w:t>- dopisać fragment kodu podany niżej:</w:t>
+      </w:r>
+    </w:p>
+    <w:p>
+      <w:pPr>
+        <w:spacing w:line="360" w:lineRule="auto"/>
+        <w:ind w:left="360"/>
+        <w:jc w:val="both"/>
+      </w:pPr>
+      <w:r>
+        <w:t xml:space="preserve"> </w:t>
+      </w:r>
       <w:r>
         <w:rPr>
           <w:noProof/>
         </w:rPr>
         <w:drawing>
           <wp:inline distT="0" distB="0" distL="0" distR="0">
-            <wp:extent cx="3367887" cy="2355666"/>
-            <wp:effectExtent l="19050" t="0" r="3963" b="0"/>
-            <wp:docPr id="8" name="Obraz 4"/>
+            <wp:extent cx="2373020" cy="1542565"/>
+            <wp:effectExtent l="19050" t="0" r="8230" b="0"/>
+            <wp:docPr id="11" name="Obraz 4"/>
             <wp:cNvGraphicFramePr>
               <a:graphicFrameLocks xmlns:a="http://schemas.openxmlformats.org/drawingml/2006/main" noChangeAspect="1"/>
             </wp:cNvGraphicFramePr>
@@ -3323,7 +3664,7 @@
                   <pic:spPr bwMode="auto">
                     <a:xfrm>
                       <a:off x="0" y="0"/>
-                      <a:ext cx="3373649" cy="2359696"/>
+                      <a:ext cx="2372994" cy="1542548"/>
                     </a:xfrm>
                     <a:prstGeom prst="rect">
                       <a:avLst/>
@@ -3345,1291 +3686,44 @@
     </w:p>
     <w:p>
       <w:pPr>
-        <w:pStyle w:val="Akapitzlist"/>
-        <w:numPr>
-          <w:ilvl w:val="0"/>
-          <w:numId w:val="28"/>
-        </w:numPr>
         <w:spacing w:line="360" w:lineRule="auto"/>
-        <w:jc w:val="center"/>
-        <w:rPr>
-          <w:sz w:val="20"/>
-        </w:rPr>
-      </w:pPr>
-      <w:bookmarkStart w:id="4" w:name="_Ref436248447"/>
-      <w:r>
-        <w:rPr>
-          <w:sz w:val="20"/>
-        </w:rPr>
-        <w:t>Tworzenie zmiennej lokalnej.</w:t>
-      </w:r>
-      <w:bookmarkEnd w:id="4"/>
+        <w:ind w:left="360"/>
+        <w:jc w:val="both"/>
+      </w:pPr>
+      <w:r>
+        <w:t>- sprawdzić działanie programu uruchamiając aplikację,</w:t>
+      </w:r>
     </w:p>
     <w:p>
       <w:pPr>
         <w:spacing w:line="360" w:lineRule="auto"/>
-        <w:ind w:firstLine="708"/>
+        <w:ind w:left="360"/>
         <w:jc w:val="both"/>
       </w:pPr>
       <w:r>
-        <w:lastRenderedPageBreak/>
-        <w:t>Zmienne lokalne dostępne są tylko w VI, w którym znajduje się wskaźnik lub kontrolka.</w:t>
+        <w:t xml:space="preserve">- sprawdzić działanie programu uruchamiając aplikację z opcją </w:t>
+      </w:r>
+      <w:proofErr w:type="spellStart"/>
+      <w:r>
+        <w:t>Highlight</w:t>
+      </w:r>
+      <w:proofErr w:type="spellEnd"/>
+      <w:r>
+        <w:t xml:space="preserve"> </w:t>
+      </w:r>
+      <w:proofErr w:type="spellStart"/>
+      <w:r>
+        <w:t>Execution</w:t>
+      </w:r>
+      <w:proofErr w:type="spellEnd"/>
+      <w:r>
+        <w:t>,</w:t>
       </w:r>
     </w:p>
     <w:p>
       <w:pPr>
         <w:spacing w:line="360" w:lineRule="auto"/>
-        <w:ind w:firstLine="708"/>
-        <w:jc w:val="both"/>
-      </w:pPr>
-      <w:r>
-        <w:t>Zastosowania zmiennych lokalnych:</w:t>
-      </w:r>
-    </w:p>
-    <w:p>
-      <w:pPr>
-        <w:spacing w:line="360" w:lineRule="auto"/>
-        <w:ind w:firstLine="708"/>
-        <w:jc w:val="both"/>
-      </w:pPr>
-      <w:r>
-        <w:t>- wpisywanie wartości początkowych do wskaźników i kontrolek w trakcie inicjacji programu,</w:t>
-      </w:r>
-    </w:p>
-    <w:p>
-      <w:pPr>
-        <w:spacing w:line="360" w:lineRule="auto"/>
-        <w:ind w:firstLine="708"/>
-        <w:jc w:val="both"/>
-      </w:pPr>
-      <w:r>
-        <w:t>- Przenoszenie wartości między pętlami równoległymi – dane te nie mogą być krytyczne czasowo (np. kontrolka STOP zatrzymująca działanie aplikacji).</w:t>
-      </w:r>
-    </w:p>
-    <w:p>
-      <w:pPr>
-        <w:spacing w:line="360" w:lineRule="auto"/>
-        <w:ind w:firstLine="708"/>
-        <w:jc w:val="both"/>
-      </w:pPr>
-    </w:p>
-    <w:p>
-      <w:pPr>
-        <w:pStyle w:val="Akapitzlist"/>
-        <w:numPr>
-          <w:ilvl w:val="1"/>
-          <w:numId w:val="25"/>
-        </w:numPr>
-        <w:spacing w:line="360" w:lineRule="auto"/>
-        <w:jc w:val="both"/>
-        <w:outlineLvl w:val="1"/>
-        <w:rPr>
-          <w:b/>
-        </w:rPr>
-      </w:pPr>
-      <w:bookmarkStart w:id="5" w:name="_Ref436596419"/>
-      <w:r>
-        <w:rPr>
-          <w:b/>
-        </w:rPr>
-        <w:t>Zmienna globalna</w:t>
-      </w:r>
-      <w:bookmarkEnd w:id="5"/>
-    </w:p>
-    <w:p>
-      <w:pPr>
-        <w:spacing w:line="360" w:lineRule="auto"/>
-        <w:ind w:firstLine="708"/>
-        <w:jc w:val="both"/>
-      </w:pPr>
-      <w:r>
-        <w:t xml:space="preserve">Zmienne globalne są to pliki VI zawierające tylko panel, na którym umieszcza się </w:t>
-      </w:r>
-      <w:r>
-        <w:t xml:space="preserve">zmienne. Umożliwiają one przenoszenie danych między równolegle działającymi plikami VI. Zmienna globalna zawiera ikonkę kuli ziemskiej. Mogą być utworzone na dwa sposoby: </w:t>
-      </w:r>
-      <w:r>
-        <w:rPr>
-          <w:b/>
-        </w:rPr>
-        <w:t>New…</w:t>
-      </w:r>
-      <w:r>
-        <w:t xml:space="preserve"> </w:t>
-      </w:r>
-      <w:r>
-        <w:sym w:font="Wingdings" w:char="F0E0"/>
-      </w:r>
-      <w:r>
-        <w:t xml:space="preserve"> </w:t>
-      </w:r>
-      <w:r>
-        <w:rPr>
-          <w:b/>
-        </w:rPr>
-        <w:t xml:space="preserve">Global </w:t>
-      </w:r>
-      <w:proofErr w:type="spellStart"/>
-      <w:r>
-        <w:rPr>
-          <w:b/>
-        </w:rPr>
-        <w:t>Variable</w:t>
-      </w:r>
-      <w:proofErr w:type="spellEnd"/>
-      <w:r>
-        <w:t xml:space="preserve"> lub </w:t>
-      </w:r>
-      <w:r>
-        <w:rPr>
-          <w:b/>
-        </w:rPr>
-        <w:t>PPM</w:t>
-      </w:r>
-      <w:r>
-        <w:t xml:space="preserve"> </w:t>
-      </w:r>
-      <w:r>
-        <w:sym w:font="Wingdings" w:char="F0E0"/>
-      </w:r>
-      <w:r>
-        <w:t xml:space="preserve"> (paleta) </w:t>
-      </w:r>
-      <w:proofErr w:type="spellStart"/>
-      <w:r>
-        <w:rPr>
-          <w:b/>
-        </w:rPr>
-        <w:t>Programming</w:t>
-      </w:r>
-      <w:proofErr w:type="spellEnd"/>
-      <w:r>
-        <w:t xml:space="preserve"> </w:t>
-      </w:r>
-      <w:r>
-        <w:sym w:font="Wingdings" w:char="F0E0"/>
-      </w:r>
-      <w:r>
-        <w:t xml:space="preserve"> </w:t>
-      </w:r>
-      <w:proofErr w:type="spellStart"/>
-      <w:r>
-        <w:rPr>
-          <w:b/>
-        </w:rPr>
-        <w:t>Structures</w:t>
-      </w:r>
-      <w:proofErr w:type="spellEnd"/>
-      <w:r>
-        <w:t xml:space="preserve"> </w:t>
-      </w:r>
-      <w:r>
-        <w:sym w:font="Wingdings" w:char="F0E0"/>
-      </w:r>
-      <w:r>
-        <w:t xml:space="preserve"> </w:t>
-      </w:r>
-      <w:r>
-        <w:rPr>
-          <w:b/>
-        </w:rPr>
-        <w:t xml:space="preserve">Global </w:t>
-      </w:r>
-      <w:proofErr w:type="spellStart"/>
-      <w:r>
-        <w:rPr>
-          <w:b/>
-        </w:rPr>
-        <w:t>Variable</w:t>
-      </w:r>
-      <w:proofErr w:type="spellEnd"/>
-      <w:r>
-        <w:t xml:space="preserve"> a następnie</w:t>
-      </w:r>
-      <w:r>
-        <w:t xml:space="preserve"> dwukrotnie kliknąć na powłoce węzła.</w:t>
-      </w:r>
-      <w:r>
-        <w:t xml:space="preserve"> Na </w:t>
-      </w:r>
-      <w:r>
-        <w:fldChar w:fldCharType="begin"/>
-      </w:r>
-      <w:r>
-        <w:instrText xml:space="preserve"> REF _Ref436256224 \r \h </w:instrText>
-      </w:r>
-      <w:r>
-        <w:fldChar w:fldCharType="separate"/>
-      </w:r>
-      <w:r>
-        <w:t>Rys. 2</w:t>
-      </w:r>
-      <w:r>
-        <w:fldChar w:fldCharType="end"/>
-      </w:r>
-      <w:r>
-        <w:t xml:space="preserve"> przedstawiono panel zmiennej globalnej zawierający dwie kontrolki: Data i Stop, powłokę zmiennej oraz zmienne powiązane z panelem. Wybór zmiennej ze zmiennej globalnej odbywa się poprzez kliknięcie </w:t>
-      </w:r>
-      <w:r>
-        <w:rPr>
-          <w:b/>
-        </w:rPr>
-        <w:t>LPM</w:t>
-      </w:r>
-      <w:r>
-        <w:t>.</w:t>
-      </w:r>
-    </w:p>
-    <w:p>
-      <w:pPr>
-        <w:pStyle w:val="Bezodstpw"/>
-      </w:pPr>
-      <w:r>
-        <w:rPr>
-          <w:noProof/>
-        </w:rPr>
-        <w:drawing>
-          <wp:inline distT="0" distB="0" distL="0" distR="0">
-            <wp:extent cx="4999177" cy="1272015"/>
-            <wp:effectExtent l="19050" t="0" r="0" b="0"/>
-            <wp:docPr id="1" name="Obraz 4"/>
-            <wp:cNvGraphicFramePr>
-              <a:graphicFrameLocks xmlns:a="http://schemas.openxmlformats.org/drawingml/2006/main" noChangeAspect="1"/>
-            </wp:cNvGraphicFramePr>
-            <a:graphic xmlns:a="http://schemas.openxmlformats.org/drawingml/2006/main">
-              <a:graphicData uri="http://schemas.openxmlformats.org/drawingml/2006/picture">
-                <pic:pic xmlns:pic="http://schemas.openxmlformats.org/drawingml/2006/picture">
-                  <pic:nvPicPr>
-                    <pic:cNvPr id="0" name="Picture 4"/>
-                    <pic:cNvPicPr>
-                      <a:picLocks noChangeAspect="1" noChangeArrowheads="1"/>
-                    </pic:cNvPicPr>
-                  </pic:nvPicPr>
-                  <pic:blipFill>
-                    <a:blip r:embed="rId15" cstate="print"/>
-                    <a:srcRect/>
-                    <a:stretch>
-                      <a:fillRect/>
-                    </a:stretch>
-                  </pic:blipFill>
-                  <pic:spPr bwMode="auto">
-                    <a:xfrm>
-                      <a:off x="0" y="0"/>
-                      <a:ext cx="4999575" cy="1272116"/>
-                    </a:xfrm>
-                    <a:prstGeom prst="rect">
-                      <a:avLst/>
-                    </a:prstGeom>
-                    <a:noFill/>
-                    <a:ln w="9525">
-                      <a:noFill/>
-                      <a:miter lim="800000"/>
-                      <a:headEnd/>
-                      <a:tailEnd/>
-                    </a:ln>
-                  </pic:spPr>
-                </pic:pic>
-              </a:graphicData>
-            </a:graphic>
-          </wp:inline>
-        </w:drawing>
-      </w:r>
-    </w:p>
-    <w:p>
-      <w:pPr>
-        <w:pStyle w:val="Akapitzlist"/>
-        <w:numPr>
-          <w:ilvl w:val="0"/>
-          <w:numId w:val="28"/>
-        </w:numPr>
-        <w:spacing w:line="360" w:lineRule="auto"/>
-        <w:jc w:val="center"/>
-        <w:rPr>
-          <w:sz w:val="20"/>
-        </w:rPr>
-      </w:pPr>
-      <w:bookmarkStart w:id="6" w:name="_Ref436256224"/>
-      <w:r>
-        <w:rPr>
-          <w:sz w:val="20"/>
-        </w:rPr>
-        <w:t>Widok zmiennej globalnej: powłoka, zmienna i panel zmiennej.</w:t>
-      </w:r>
-      <w:bookmarkEnd w:id="6"/>
-    </w:p>
-    <w:p>
-      <w:pPr>
-        <w:spacing w:line="360" w:lineRule="auto"/>
-        <w:ind w:firstLine="708"/>
-        <w:jc w:val="both"/>
-      </w:pPr>
-    </w:p>
-    <w:p>
-      <w:pPr>
-        <w:pStyle w:val="Akapitzlist"/>
-        <w:numPr>
-          <w:ilvl w:val="1"/>
-          <w:numId w:val="25"/>
-        </w:numPr>
-        <w:spacing w:line="360" w:lineRule="auto"/>
-        <w:jc w:val="both"/>
-        <w:outlineLvl w:val="1"/>
-        <w:rPr>
-          <w:b/>
-        </w:rPr>
-      </w:pPr>
-      <w:bookmarkStart w:id="7" w:name="_Ref436596423"/>
-      <w:r>
-        <w:rPr>
-          <w:b/>
-        </w:rPr>
-        <w:t>Zmienna współdzielona</w:t>
-      </w:r>
-      <w:bookmarkEnd w:id="7"/>
-    </w:p>
-    <w:p>
-      <w:pPr>
-        <w:spacing w:line="360" w:lineRule="auto"/>
-        <w:ind w:left="360" w:firstLine="708"/>
-        <w:jc w:val="both"/>
-      </w:pPr>
-      <w:r>
-        <w:t>Zmienne współdzielone (</w:t>
-      </w:r>
-      <w:proofErr w:type="spellStart"/>
-      <w:r>
-        <w:rPr>
-          <w:b/>
-        </w:rPr>
-        <w:t>Shared</w:t>
-      </w:r>
-      <w:proofErr w:type="spellEnd"/>
-      <w:r>
-        <w:rPr>
-          <w:b/>
-        </w:rPr>
-        <w:t xml:space="preserve"> </w:t>
-      </w:r>
-      <w:proofErr w:type="spellStart"/>
-      <w:r>
-        <w:rPr>
-          <w:b/>
-        </w:rPr>
-        <w:t>Variable</w:t>
-      </w:r>
-      <w:proofErr w:type="spellEnd"/>
-      <w:r>
-        <w:t>) są tworzone w oknie projektu. Mogą być stosowane zarówno do przesyłania danych między plikami VI na jednym komputerze jak i przez sieć (</w:t>
-      </w:r>
-      <w:r>
-        <w:rPr>
-          <w:b/>
-        </w:rPr>
-        <w:t xml:space="preserve">Network </w:t>
-      </w:r>
-      <w:proofErr w:type="spellStart"/>
-      <w:r>
-        <w:rPr>
-          <w:b/>
-        </w:rPr>
-        <w:t>Shared</w:t>
-      </w:r>
-      <w:proofErr w:type="spellEnd"/>
-      <w:r>
-        <w:rPr>
-          <w:b/>
-        </w:rPr>
-        <w:t xml:space="preserve"> </w:t>
-      </w:r>
-      <w:proofErr w:type="spellStart"/>
-      <w:r>
-        <w:rPr>
-          <w:b/>
-        </w:rPr>
-        <w:t>Variable</w:t>
-      </w:r>
-      <w:proofErr w:type="spellEnd"/>
-      <w:r>
-        <w:t xml:space="preserve">). Węzeł zmiennej funkcjonalnej zawiera </w:t>
-      </w:r>
-      <w:r>
-        <w:t xml:space="preserve">dodatkowo konektory </w:t>
-      </w:r>
-      <w:proofErr w:type="spellStart"/>
-      <w:r>
-        <w:t>klastra</w:t>
-      </w:r>
-      <w:proofErr w:type="spellEnd"/>
-      <w:r>
-        <w:t xml:space="preserve"> błędu. W celu konfiguracji zmiennej współdzielonej należy wypełnić szablon. Widok okna </w:t>
-      </w:r>
-      <w:proofErr w:type="spellStart"/>
-      <w:r>
-        <w:t>Variable</w:t>
-      </w:r>
-      <w:proofErr w:type="spellEnd"/>
-      <w:r>
-        <w:t xml:space="preserve"> szablonu został przedstawiony na </w:t>
-      </w:r>
-      <w:r>
-        <w:fldChar w:fldCharType="begin"/>
-      </w:r>
-      <w:r>
-        <w:instrText xml:space="preserve"> REF _Ref436257404 \r \h </w:instrText>
-      </w:r>
-      <w:r>
-        <w:fldChar w:fldCharType="separate"/>
-      </w:r>
-      <w:r>
-        <w:t>Rys. 3</w:t>
-      </w:r>
-      <w:r>
-        <w:fldChar w:fldCharType="end"/>
-      </w:r>
-      <w:r>
-        <w:t>.</w:t>
-      </w:r>
-      <w:r>
-        <w:t xml:space="preserve"> Typy zmiennych dostępne dla zmiennej funkcjonalnej wybiera się z listy Data </w:t>
-      </w:r>
-      <w:proofErr w:type="spellStart"/>
-      <w:r>
-        <w:t>Type</w:t>
-      </w:r>
-      <w:proofErr w:type="spellEnd"/>
-      <w:r>
-        <w:t>, wśród nich można wybrać kontrolkę dedykowaną (</w:t>
-      </w:r>
-      <w:proofErr w:type="spellStart"/>
-      <w:r>
-        <w:rPr>
-          <w:b/>
-        </w:rPr>
-        <w:t>custom</w:t>
-      </w:r>
-      <w:proofErr w:type="spellEnd"/>
-      <w:r>
-        <w:rPr>
-          <w:b/>
-        </w:rPr>
-        <w:t xml:space="preserve"> </w:t>
-      </w:r>
-      <w:proofErr w:type="spellStart"/>
-      <w:r>
-        <w:rPr>
-          <w:b/>
-        </w:rPr>
-        <w:t>control</w:t>
-      </w:r>
-      <w:proofErr w:type="spellEnd"/>
-      <w:r>
-        <w:t>).</w:t>
-      </w:r>
-    </w:p>
-    <w:p>
-      <w:pPr>
-        <w:pStyle w:val="Bezodstpw"/>
-        <w:jc w:val="center"/>
-      </w:pPr>
-      <w:r>
-        <w:rPr>
-          <w:noProof/>
-        </w:rPr>
-        <w:lastRenderedPageBreak/>
-        <w:drawing>
-          <wp:inline distT="0" distB="0" distL="0" distR="0">
-            <wp:extent cx="4574896" cy="2586688"/>
-            <wp:effectExtent l="19050" t="0" r="0" b="0"/>
-            <wp:docPr id="9" name="Obraz 5"/>
-            <wp:cNvGraphicFramePr>
-              <a:graphicFrameLocks xmlns:a="http://schemas.openxmlformats.org/drawingml/2006/main" noChangeAspect="1"/>
-            </wp:cNvGraphicFramePr>
-            <a:graphic xmlns:a="http://schemas.openxmlformats.org/drawingml/2006/main">
-              <a:graphicData uri="http://schemas.openxmlformats.org/drawingml/2006/picture">
-                <pic:pic xmlns:pic="http://schemas.openxmlformats.org/drawingml/2006/picture">
-                  <pic:nvPicPr>
-                    <pic:cNvPr id="0" name="Picture 5"/>
-                    <pic:cNvPicPr>
-                      <a:picLocks noChangeAspect="1" noChangeArrowheads="1"/>
-                    </pic:cNvPicPr>
-                  </pic:nvPicPr>
-                  <pic:blipFill>
-                    <a:blip r:embed="rId16" cstate="print"/>
-                    <a:srcRect/>
-                    <a:stretch>
-                      <a:fillRect/>
-                    </a:stretch>
-                  </pic:blipFill>
-                  <pic:spPr bwMode="auto">
-                    <a:xfrm>
-                      <a:off x="0" y="0"/>
-                      <a:ext cx="4574539" cy="2586486"/>
-                    </a:xfrm>
-                    <a:prstGeom prst="rect">
-                      <a:avLst/>
-                    </a:prstGeom>
-                    <a:noFill/>
-                    <a:ln w="9525">
-                      <a:noFill/>
-                      <a:miter lim="800000"/>
-                      <a:headEnd/>
-                      <a:tailEnd/>
-                    </a:ln>
-                  </pic:spPr>
-                </pic:pic>
-              </a:graphicData>
-            </a:graphic>
-          </wp:inline>
-        </w:drawing>
-      </w:r>
-    </w:p>
-    <w:p>
-      <w:pPr>
-        <w:pStyle w:val="Akapitzlist"/>
-        <w:numPr>
-          <w:ilvl w:val="0"/>
-          <w:numId w:val="28"/>
-        </w:numPr>
-        <w:spacing w:line="360" w:lineRule="auto"/>
-        <w:jc w:val="center"/>
-        <w:rPr>
-          <w:sz w:val="20"/>
-        </w:rPr>
-      </w:pPr>
-      <w:bookmarkStart w:id="8" w:name="_Ref436257404"/>
-      <w:r>
-        <w:rPr>
-          <w:sz w:val="20"/>
-        </w:rPr>
-        <w:t>Widok szablonu zmiennej funkcjonalnej.</w:t>
-      </w:r>
-      <w:bookmarkEnd w:id="8"/>
-    </w:p>
-    <w:p>
-      <w:pPr>
-        <w:spacing w:line="360" w:lineRule="auto"/>
-        <w:ind w:firstLine="708"/>
-        <w:jc w:val="both"/>
-      </w:pPr>
-    </w:p>
-    <w:p>
-      <w:pPr>
-        <w:pStyle w:val="Akapitzlist"/>
-        <w:numPr>
-          <w:ilvl w:val="1"/>
-          <w:numId w:val="25"/>
-        </w:numPr>
-        <w:spacing w:line="360" w:lineRule="auto"/>
-        <w:jc w:val="both"/>
-        <w:outlineLvl w:val="1"/>
-        <w:rPr>
-          <w:b/>
-        </w:rPr>
-      </w:pPr>
-      <w:bookmarkStart w:id="9" w:name="_Ref436596428"/>
-      <w:r>
-        <w:rPr>
-          <w:b/>
-        </w:rPr>
-        <w:t>Zmienna funkcjonalna</w:t>
-      </w:r>
-      <w:bookmarkEnd w:id="9"/>
-    </w:p>
-    <w:p>
-      <w:pPr>
-        <w:spacing w:line="360" w:lineRule="auto"/>
-        <w:ind w:firstLine="708"/>
-        <w:jc w:val="both"/>
-      </w:pPr>
-      <w:r>
-        <w:t xml:space="preserve">Zmienne funkcjonalne </w:t>
-      </w:r>
-      <w:r>
-        <w:t>(</w:t>
-      </w:r>
-      <w:r>
-        <w:rPr>
-          <w:b/>
-        </w:rPr>
-        <w:t>FVG</w:t>
-      </w:r>
-      <w:r>
-        <w:t xml:space="preserve"> – </w:t>
-      </w:r>
-      <w:proofErr w:type="spellStart"/>
-      <w:r>
-        <w:rPr>
-          <w:b/>
-        </w:rPr>
-        <w:t>Functional</w:t>
-      </w:r>
-      <w:proofErr w:type="spellEnd"/>
-      <w:r>
-        <w:rPr>
-          <w:b/>
-        </w:rPr>
-        <w:t xml:space="preserve"> Global </w:t>
-      </w:r>
-      <w:proofErr w:type="spellStart"/>
-      <w:r>
-        <w:rPr>
-          <w:b/>
-        </w:rPr>
-        <w:t>Variable</w:t>
-      </w:r>
-      <w:proofErr w:type="spellEnd"/>
-      <w:r>
-        <w:t xml:space="preserve">) </w:t>
-      </w:r>
-      <w:r>
-        <w:t>są pełnoprawnymi plikami VI. Zapamiętywanie danych jest realizowane za pomocą niezainicjowanego rejestru przesuwnego</w:t>
-      </w:r>
-      <w:r>
-        <w:t xml:space="preserve"> (</w:t>
-      </w:r>
-      <w:proofErr w:type="spellStart"/>
-      <w:r>
-        <w:t>s</w:t>
-      </w:r>
-      <w:r>
-        <w:rPr>
-          <w:b/>
-        </w:rPr>
-        <w:t>hift</w:t>
-      </w:r>
-      <w:proofErr w:type="spellEnd"/>
-      <w:r>
-        <w:rPr>
-          <w:b/>
-        </w:rPr>
-        <w:t xml:space="preserve"> register</w:t>
-      </w:r>
-      <w:r>
-        <w:t>)</w:t>
-      </w:r>
-      <w:r>
-        <w:t xml:space="preserve">. Struktura zmiennej funkcjonalnej zawiera pętlę </w:t>
-      </w:r>
-      <w:proofErr w:type="spellStart"/>
-      <w:r>
-        <w:t>While</w:t>
-      </w:r>
-      <w:proofErr w:type="spellEnd"/>
-      <w:r>
-        <w:t xml:space="preserve"> (wykonywaną tylko raz), </w:t>
-      </w:r>
-      <w:r>
-        <w:t xml:space="preserve">strukturę </w:t>
-      </w:r>
-      <w:proofErr w:type="spellStart"/>
-      <w:r>
-        <w:t>Case</w:t>
-      </w:r>
-      <w:proofErr w:type="spellEnd"/>
-      <w:r>
-        <w:t xml:space="preserve"> (sterowaną za pomocą zmiennej </w:t>
-      </w:r>
-      <w:proofErr w:type="spellStart"/>
-      <w:r>
-        <w:t>Enum</w:t>
-      </w:r>
-      <w:proofErr w:type="spellEnd"/>
-      <w:r>
-        <w:t>)</w:t>
-      </w:r>
-      <w:r>
-        <w:t xml:space="preserve">. Pętla </w:t>
-      </w:r>
-      <w:proofErr w:type="spellStart"/>
-      <w:r>
-        <w:t>While</w:t>
-      </w:r>
-      <w:proofErr w:type="spellEnd"/>
-      <w:r>
-        <w:t xml:space="preserve"> wymagana jest w celu zastosowania rejestru przesuwnego. Podstawowa struktura zmiennej funkcjonalnej przedstawiona jest na </w:t>
-      </w:r>
-      <w:r>
-        <w:fldChar w:fldCharType="begin"/>
-      </w:r>
-      <w:r>
-        <w:instrText xml:space="preserve"> REF _Ref436568842 \r \h </w:instrText>
-      </w:r>
-      <w:r>
-        <w:fldChar w:fldCharType="separate"/>
-      </w:r>
-      <w:r>
-        <w:t>Rys. 4</w:t>
-      </w:r>
-      <w:r>
-        <w:fldChar w:fldCharType="end"/>
-      </w:r>
-      <w:r>
-        <w:t>.</w:t>
-      </w:r>
-    </w:p>
-    <w:p>
-      <w:pPr>
-        <w:pStyle w:val="Bezodstpw"/>
-        <w:jc w:val="center"/>
-      </w:pPr>
-      <w:r>
-        <w:rPr>
-          <w:noProof/>
-        </w:rPr>
-        <w:drawing>
-          <wp:inline distT="0" distB="0" distL="0" distR="0">
-            <wp:extent cx="4574896" cy="1976601"/>
-            <wp:effectExtent l="19050" t="0" r="0" b="0"/>
-            <wp:docPr id="10" name="Obraz 6"/>
-            <wp:cNvGraphicFramePr>
-              <a:graphicFrameLocks xmlns:a="http://schemas.openxmlformats.org/drawingml/2006/main" noChangeAspect="1"/>
-            </wp:cNvGraphicFramePr>
-            <a:graphic xmlns:a="http://schemas.openxmlformats.org/drawingml/2006/main">
-              <a:graphicData uri="http://schemas.openxmlformats.org/drawingml/2006/picture">
-                <pic:pic xmlns:pic="http://schemas.openxmlformats.org/drawingml/2006/picture">
-                  <pic:nvPicPr>
-                    <pic:cNvPr id="0" name="Picture 6"/>
-                    <pic:cNvPicPr>
-                      <a:picLocks noChangeAspect="1" noChangeArrowheads="1"/>
-                    </pic:cNvPicPr>
-                  </pic:nvPicPr>
-                  <pic:blipFill>
-                    <a:blip r:embed="rId17" cstate="print"/>
-                    <a:srcRect/>
-                    <a:stretch>
-                      <a:fillRect/>
-                    </a:stretch>
-                  </pic:blipFill>
-                  <pic:spPr bwMode="auto">
-                    <a:xfrm>
-                      <a:off x="0" y="0"/>
-                      <a:ext cx="4575130" cy="1976702"/>
-                    </a:xfrm>
-                    <a:prstGeom prst="rect">
-                      <a:avLst/>
-                    </a:prstGeom>
-                    <a:noFill/>
-                    <a:ln w="9525">
-                      <a:noFill/>
-                      <a:miter lim="800000"/>
-                      <a:headEnd/>
-                      <a:tailEnd/>
-                    </a:ln>
-                  </pic:spPr>
-                </pic:pic>
-              </a:graphicData>
-            </a:graphic>
-          </wp:inline>
-        </w:drawing>
-      </w:r>
-    </w:p>
-    <w:p>
-      <w:pPr>
-        <w:pStyle w:val="Akapitzlist"/>
-        <w:numPr>
-          <w:ilvl w:val="0"/>
-          <w:numId w:val="28"/>
-        </w:numPr>
-        <w:spacing w:line="360" w:lineRule="auto"/>
-        <w:jc w:val="center"/>
-        <w:rPr>
-          <w:sz w:val="20"/>
-        </w:rPr>
-      </w:pPr>
-      <w:bookmarkStart w:id="10" w:name="_Ref436568842"/>
-      <w:r>
-        <w:rPr>
-          <w:sz w:val="20"/>
-        </w:rPr>
-        <w:t xml:space="preserve">Zmienna funkcjonalna realizująca dwa zadania </w:t>
-      </w:r>
-      <w:r>
-        <w:rPr>
-          <w:sz w:val="20"/>
-        </w:rPr>
-        <w:t>zapisu i odczytu.</w:t>
-      </w:r>
-      <w:bookmarkEnd w:id="10"/>
-    </w:p>
-    <w:p>
-      <w:pPr>
-        <w:spacing w:line="360" w:lineRule="auto"/>
-        <w:ind w:firstLine="708"/>
-        <w:jc w:val="both"/>
-      </w:pPr>
-    </w:p>
-    <w:p>
-      <w:pPr>
-        <w:spacing w:line="360" w:lineRule="auto"/>
-        <w:ind w:firstLine="708"/>
-        <w:jc w:val="both"/>
-      </w:pPr>
-      <w:r>
-        <w:t>Zmienna funkcjonalna umożliwia także realizację innych zadań, umożliwia zminimalizowanie efektu kolejki. Typowym zastosowaniem zmiennej funkcjonalnej jest odliczanie zadanego przedziału czasu</w:t>
-      </w:r>
-      <w:r>
-        <w:t xml:space="preserve"> (patrz rozdział </w:t>
-      </w:r>
-      <w:r>
-        <w:fldChar w:fldCharType="begin"/>
-      </w:r>
-      <w:r>
-        <w:instrText xml:space="preserve"> REF _Ref436568886 \r \h </w:instrText>
-      </w:r>
-      <w:r>
-        <w:fldChar w:fldCharType="separate"/>
-      </w:r>
-      <w:r>
-        <w:t>5</w:t>
-      </w:r>
-      <w:r>
-        <w:fldChar w:fldCharType="end"/>
-      </w:r>
-      <w:r>
-        <w:t>)</w:t>
-      </w:r>
-      <w:r>
-        <w:t>.</w:t>
-      </w:r>
-      <w:r>
-        <w:t xml:space="preserve"> Przykładowe zastosowanie zmiennej </w:t>
-      </w:r>
-      <w:r>
-        <w:lastRenderedPageBreak/>
-        <w:t>funkcjonalnej to przesyłanie danych między pętlami np. między pętlą przetwarzania a pętlą GUI do odświeżenia wskaźników w pętli GUI.</w:t>
-      </w:r>
-    </w:p>
-    <w:p>
-      <w:pPr>
-        <w:spacing w:line="360" w:lineRule="auto"/>
-        <w:ind w:firstLine="708"/>
-        <w:jc w:val="both"/>
-      </w:pPr>
-    </w:p>
-    <w:p>
-      <w:pPr>
-        <w:pStyle w:val="Akapitzlist"/>
-        <w:numPr>
-          <w:ilvl w:val="1"/>
-          <w:numId w:val="25"/>
-        </w:numPr>
-        <w:spacing w:line="360" w:lineRule="auto"/>
-        <w:jc w:val="both"/>
-        <w:outlineLvl w:val="1"/>
-        <w:rPr>
-          <w:b/>
-        </w:rPr>
-      </w:pPr>
-      <w:bookmarkStart w:id="11" w:name="_Ref436596433"/>
-      <w:r>
-        <w:rPr>
-          <w:b/>
-        </w:rPr>
-        <w:t xml:space="preserve">Race </w:t>
-      </w:r>
-      <w:proofErr w:type="spellStart"/>
-      <w:r>
-        <w:rPr>
-          <w:b/>
-        </w:rPr>
-        <w:t>condition</w:t>
-      </w:r>
-      <w:bookmarkEnd w:id="11"/>
-      <w:proofErr w:type="spellEnd"/>
-    </w:p>
-    <w:p>
-      <w:pPr>
-        <w:spacing w:line="360" w:lineRule="auto"/>
-        <w:ind w:firstLine="708"/>
-        <w:jc w:val="both"/>
-      </w:pPr>
-      <w:r>
-        <w:t>Efekt „wyścigu” pojawia się wtedy, gdy dwie części programu (lub dwa różne programy)</w:t>
-      </w:r>
-      <w:r>
-        <w:t xml:space="preserve"> chcą zapisać dane w tym samym czasie do tego samego zasobu – zmiennej. Efekt takiego działania jest trudny do przewidzenia. Jest to efekt bardzo trudny do wykrycia ponieważ jego występowanie jest losowe i może pojawiać się bardzo </w:t>
-      </w:r>
-      <w:r>
-        <w:t>rzadko</w:t>
-      </w:r>
-      <w:r>
-        <w:t>.</w:t>
-      </w:r>
-    </w:p>
-    <w:p>
-      <w:pPr>
-        <w:spacing w:line="360" w:lineRule="auto"/>
-        <w:ind w:firstLine="708"/>
-        <w:jc w:val="center"/>
-      </w:pPr>
-      <w:r>
-        <w:rPr>
-          <w:noProof/>
-        </w:rPr>
-        <w:drawing>
-          <wp:inline distT="0" distB="0" distL="0" distR="0">
-            <wp:extent cx="2116988" cy="2280432"/>
-            <wp:effectExtent l="19050" t="0" r="0" b="0"/>
-            <wp:docPr id="2" name="Obraz 4"/>
-            <wp:cNvGraphicFramePr>
-              <a:graphicFrameLocks xmlns:a="http://schemas.openxmlformats.org/drawingml/2006/main" noChangeAspect="1"/>
-            </wp:cNvGraphicFramePr>
-            <a:graphic xmlns:a="http://schemas.openxmlformats.org/drawingml/2006/main">
-              <a:graphicData uri="http://schemas.openxmlformats.org/drawingml/2006/picture">
-                <pic:pic xmlns:pic="http://schemas.openxmlformats.org/drawingml/2006/picture">
-                  <pic:nvPicPr>
-                    <pic:cNvPr id="0" name="Picture 4"/>
-                    <pic:cNvPicPr>
-                      <a:picLocks noChangeAspect="1" noChangeArrowheads="1"/>
-                    </pic:cNvPicPr>
-                  </pic:nvPicPr>
-                  <pic:blipFill>
-                    <a:blip r:embed="rId18" cstate="print"/>
-                    <a:srcRect/>
-                    <a:stretch>
-                      <a:fillRect/>
-                    </a:stretch>
-                  </pic:blipFill>
-                  <pic:spPr bwMode="auto">
-                    <a:xfrm>
-                      <a:off x="0" y="0"/>
-                      <a:ext cx="2115619" cy="2278958"/>
-                    </a:xfrm>
-                    <a:prstGeom prst="rect">
-                      <a:avLst/>
-                    </a:prstGeom>
-                    <a:noFill/>
-                    <a:ln w="9525">
-                      <a:noFill/>
-                      <a:miter lim="800000"/>
-                      <a:headEnd/>
-                      <a:tailEnd/>
-                    </a:ln>
-                  </pic:spPr>
-                </pic:pic>
-              </a:graphicData>
-            </a:graphic>
-          </wp:inline>
-        </w:drawing>
-      </w:r>
-    </w:p>
-    <w:p>
-      <w:pPr>
-        <w:pStyle w:val="Akapitzlist"/>
-        <w:numPr>
-          <w:ilvl w:val="0"/>
-          <w:numId w:val="28"/>
-        </w:numPr>
-        <w:spacing w:line="360" w:lineRule="auto"/>
-        <w:jc w:val="center"/>
-        <w:rPr>
-          <w:sz w:val="20"/>
-        </w:rPr>
-      </w:pPr>
-      <w:bookmarkStart w:id="12" w:name="_Ref436596575"/>
-      <w:r>
-        <w:rPr>
-          <w:sz w:val="20"/>
-        </w:rPr>
-        <w:t xml:space="preserve">Przykład pracy równoległej z występowaniem efektu Race </w:t>
-      </w:r>
-      <w:proofErr w:type="spellStart"/>
-      <w:r>
-        <w:rPr>
-          <w:sz w:val="20"/>
-        </w:rPr>
-        <w:t>Condition</w:t>
-      </w:r>
-      <w:proofErr w:type="spellEnd"/>
-      <w:r>
-        <w:rPr>
-          <w:sz w:val="20"/>
-        </w:rPr>
-        <w:t>.</w:t>
-      </w:r>
-      <w:bookmarkEnd w:id="12"/>
-    </w:p>
-    <w:p>
-      <w:pPr>
-        <w:spacing w:line="360" w:lineRule="auto"/>
-        <w:ind w:firstLine="708"/>
-        <w:jc w:val="both"/>
-      </w:pPr>
-    </w:p>
-    <w:p>
-      <w:pPr>
-        <w:pStyle w:val="Akapitzlist"/>
-        <w:numPr>
-          <w:ilvl w:val="1"/>
-          <w:numId w:val="25"/>
-        </w:numPr>
-        <w:spacing w:line="360" w:lineRule="auto"/>
-        <w:jc w:val="both"/>
-        <w:outlineLvl w:val="1"/>
-        <w:rPr>
-          <w:b/>
-        </w:rPr>
-      </w:pPr>
-      <w:bookmarkStart w:id="13" w:name="_Ref436596438"/>
-      <w:r>
-        <w:rPr>
-          <w:b/>
-        </w:rPr>
-        <w:t>Metody zab</w:t>
-      </w:r>
-      <w:r>
-        <w:rPr>
-          <w:b/>
-        </w:rPr>
-        <w:t xml:space="preserve">ezpieczenia przed efektem Race </w:t>
-      </w:r>
-      <w:proofErr w:type="spellStart"/>
-      <w:r>
-        <w:rPr>
-          <w:b/>
-        </w:rPr>
-        <w:t>C</w:t>
-      </w:r>
-      <w:r>
-        <w:rPr>
-          <w:b/>
-        </w:rPr>
-        <w:t>ondition</w:t>
-      </w:r>
-      <w:bookmarkEnd w:id="13"/>
-      <w:proofErr w:type="spellEnd"/>
-    </w:p>
-    <w:p>
-      <w:pPr>
-        <w:spacing w:line="360" w:lineRule="auto"/>
-        <w:ind w:firstLine="708"/>
-        <w:jc w:val="both"/>
-      </w:pPr>
-      <w:r>
-        <w:t xml:space="preserve">W celu zabezpieczenia kodu przed występowaniem efektu Race </w:t>
-      </w:r>
-      <w:proofErr w:type="spellStart"/>
-      <w:r>
-        <w:t>Condition</w:t>
-      </w:r>
-      <w:proofErr w:type="spellEnd"/>
-      <w:r>
-        <w:t xml:space="preserve"> należy tak projektować kod, żeby dostęp do zmiennych odbywał się z jednego miejsca na raz. W celu zablokowania krytycznych fragmentów kodu można zastosować strukturę semaforów: </w:t>
-      </w:r>
-      <w:r>
-        <w:rPr>
-          <w:b/>
-        </w:rPr>
-        <w:t>PPM</w:t>
-      </w:r>
-      <w:r>
-        <w:t xml:space="preserve"> </w:t>
-      </w:r>
-      <w:r>
-        <w:sym w:font="Wingdings" w:char="F0E0"/>
-      </w:r>
-      <w:r>
-        <w:t xml:space="preserve"> (paleta) </w:t>
-      </w:r>
-      <w:proofErr w:type="spellStart"/>
-      <w:r>
-        <w:rPr>
-          <w:b/>
-        </w:rPr>
-        <w:t>Programming</w:t>
-      </w:r>
-      <w:proofErr w:type="spellEnd"/>
-      <w:r>
-        <w:t xml:space="preserve"> </w:t>
-      </w:r>
-      <w:r>
-        <w:sym w:font="Wingdings" w:char="F0E0"/>
-      </w:r>
-      <w:r>
-        <w:t xml:space="preserve"> </w:t>
-      </w:r>
-      <w:proofErr w:type="spellStart"/>
-      <w:r>
-        <w:rPr>
-          <w:b/>
-        </w:rPr>
-        <w:t>Synchronization</w:t>
-      </w:r>
-      <w:proofErr w:type="spellEnd"/>
-      <w:r>
-        <w:t xml:space="preserve"> </w:t>
-      </w:r>
-      <w:r>
-        <w:sym w:font="Wingdings" w:char="F0E0"/>
-      </w:r>
-      <w:r>
-        <w:t xml:space="preserve"> </w:t>
-      </w:r>
-      <w:proofErr w:type="spellStart"/>
-      <w:r>
-        <w:rPr>
-          <w:b/>
-        </w:rPr>
-        <w:t>Semaphores</w:t>
-      </w:r>
-      <w:proofErr w:type="spellEnd"/>
-      <w:r>
-        <w:t>.</w:t>
-      </w:r>
-    </w:p>
-    <w:p>
-      <w:pPr>
-        <w:spacing w:line="360" w:lineRule="auto"/>
-        <w:ind w:firstLine="708"/>
-        <w:jc w:val="both"/>
-      </w:pPr>
-      <w:r>
-        <w:t>Inną metodą jest zastosowanie odpowiednio zaprojektowanych zmiennych funkcjonalnych.</w:t>
-      </w:r>
-      <w:r>
-        <w:t xml:space="preserve"> Na </w:t>
-      </w:r>
-      <w:r>
-        <w:fldChar w:fldCharType="begin"/>
-      </w:r>
-      <w:r>
-        <w:instrText xml:space="preserve"> REF _Ref436571690 \r \h </w:instrText>
-      </w:r>
-      <w:r>
-        <w:fldChar w:fldCharType="separate"/>
-      </w:r>
-      <w:r>
-        <w:t>Rys. 6</w:t>
-      </w:r>
-      <w:r>
-        <w:fldChar w:fldCharType="end"/>
-      </w:r>
-      <w:r>
-        <w:t xml:space="preserve"> przedstawiono przykład dodania liczby do zmiennej FVG. W przypadku a) kod nie jest zabezpieczony przed efektem Race </w:t>
-      </w:r>
-      <w:proofErr w:type="spellStart"/>
-      <w:r>
-        <w:t>Condition</w:t>
-      </w:r>
-      <w:proofErr w:type="spellEnd"/>
-      <w:r>
-        <w:t xml:space="preserve">, w przypadku b) kod </w:t>
-      </w:r>
-      <w:r>
-        <w:rPr>
-          <w:u w:val="single"/>
-        </w:rPr>
-        <w:t>jest zabezpieczony</w:t>
-      </w:r>
-      <w:r>
-        <w:t xml:space="preserve"> przed efektem Race </w:t>
-      </w:r>
-      <w:proofErr w:type="spellStart"/>
-      <w:r>
-        <w:t>Condition</w:t>
-      </w:r>
-      <w:proofErr w:type="spellEnd"/>
-      <w:r>
-        <w:t>, przypadek c) przedstawia realizację zabezpieczonego kodu w strukturze FVG.</w:t>
-      </w:r>
-    </w:p>
-    <w:p>
-      <w:pPr>
-        <w:spacing w:line="360" w:lineRule="auto"/>
-        <w:jc w:val="center"/>
-      </w:pPr>
-      <w:r>
-        <w:rPr>
-          <w:noProof/>
-        </w:rPr>
-        <w:lastRenderedPageBreak/>
-        <w:drawing>
-          <wp:inline distT="0" distB="0" distL="0" distR="0">
-            <wp:extent cx="4860188" cy="1303234"/>
-            <wp:effectExtent l="19050" t="0" r="0" b="0"/>
-            <wp:docPr id="3" name="Obraz 5"/>
-            <wp:cNvGraphicFramePr>
-              <a:graphicFrameLocks xmlns:a="http://schemas.openxmlformats.org/drawingml/2006/main" noChangeAspect="1"/>
-            </wp:cNvGraphicFramePr>
-            <a:graphic xmlns:a="http://schemas.openxmlformats.org/drawingml/2006/main">
-              <a:graphicData uri="http://schemas.openxmlformats.org/drawingml/2006/picture">
-                <pic:pic xmlns:pic="http://schemas.openxmlformats.org/drawingml/2006/picture">
-                  <pic:nvPicPr>
-                    <pic:cNvPr id="0" name="Picture 5"/>
-                    <pic:cNvPicPr>
-                      <a:picLocks noChangeAspect="1" noChangeArrowheads="1"/>
-                    </pic:cNvPicPr>
-                  </pic:nvPicPr>
-                  <pic:blipFill>
-                    <a:blip r:embed="rId19" cstate="print"/>
-                    <a:srcRect/>
-                    <a:stretch>
-                      <a:fillRect/>
-                    </a:stretch>
-                  </pic:blipFill>
-                  <pic:spPr bwMode="auto">
-                    <a:xfrm>
-                      <a:off x="0" y="0"/>
-                      <a:ext cx="4860748" cy="1303384"/>
-                    </a:xfrm>
-                    <a:prstGeom prst="rect">
-                      <a:avLst/>
-                    </a:prstGeom>
-                    <a:noFill/>
-                    <a:ln w="9525">
-                      <a:noFill/>
-                      <a:miter lim="800000"/>
-                      <a:headEnd/>
-                      <a:tailEnd/>
-                    </a:ln>
-                  </pic:spPr>
-                </pic:pic>
-              </a:graphicData>
-            </a:graphic>
-          </wp:inline>
-        </w:drawing>
-      </w:r>
-    </w:p>
-    <w:p>
-      <w:pPr>
-        <w:pStyle w:val="Akapitzlist"/>
-        <w:numPr>
-          <w:ilvl w:val="0"/>
-          <w:numId w:val="28"/>
-        </w:numPr>
-        <w:spacing w:line="360" w:lineRule="auto"/>
-        <w:jc w:val="center"/>
-        <w:rPr>
-          <w:sz w:val="20"/>
-        </w:rPr>
-      </w:pPr>
-      <w:bookmarkStart w:id="14" w:name="_Ref436571690"/>
-      <w:r>
-        <w:rPr>
-          <w:sz w:val="20"/>
-        </w:rPr>
-        <w:t xml:space="preserve">Zabezpieczenie przed efektem Race </w:t>
-      </w:r>
-      <w:proofErr w:type="spellStart"/>
-      <w:r>
-        <w:rPr>
-          <w:sz w:val="20"/>
-        </w:rPr>
-        <w:t>Condition</w:t>
-      </w:r>
-      <w:proofErr w:type="spellEnd"/>
-      <w:r>
-        <w:rPr>
-          <w:sz w:val="20"/>
-        </w:rPr>
-        <w:t xml:space="preserve"> z zastosowaniem zmiennej funkcjonalnej.</w:t>
-      </w:r>
-      <w:bookmarkEnd w:id="14"/>
-    </w:p>
-    <w:p>
-      <w:pPr>
-        <w:spacing w:line="360" w:lineRule="auto"/>
-        <w:ind w:firstLine="708"/>
+        <w:ind w:left="360"/>
         <w:jc w:val="both"/>
       </w:pPr>
     </w:p>
@@ -4647,1578 +3741,32 @@
           <w:b/>
         </w:rPr>
       </w:pPr>
-      <w:bookmarkStart w:id="15" w:name="_Ref427319602"/>
-      <w:r>
-        <w:rPr>
-          <w:b/>
-        </w:rPr>
-        <w:t>LABORATORYJNE STANOWISKO BADAWCZE</w:t>
-      </w:r>
-      <w:bookmarkEnd w:id="15"/>
-    </w:p>
-    <w:p>
-      <w:pPr>
-        <w:pStyle w:val="Akapitzlist"/>
-        <w:numPr>
-          <w:ilvl w:val="1"/>
-          <w:numId w:val="25"/>
-        </w:numPr>
-        <w:spacing w:line="360" w:lineRule="auto"/>
-        <w:jc w:val="both"/>
-        <w:outlineLvl w:val="1"/>
-        <w:rPr>
-          <w:b/>
-        </w:rPr>
-      </w:pPr>
-      <w:bookmarkStart w:id="16" w:name="_Ref427319607"/>
-      <w:r>
-        <w:rPr>
-          <w:b/>
-        </w:rPr>
-        <w:t>Obiekt badany</w:t>
-      </w:r>
-      <w:bookmarkEnd w:id="16"/>
-    </w:p>
-    <w:p>
-      <w:pPr>
-        <w:spacing w:after="120" w:line="360" w:lineRule="auto"/>
-        <w:rPr>
-          <w:sz w:val="22"/>
-          <w:szCs w:val="22"/>
-        </w:rPr>
-      </w:pPr>
-      <w:r>
-        <w:rPr>
-          <w:sz w:val="22"/>
-          <w:szCs w:val="22"/>
-        </w:rPr>
-        <w:t xml:space="preserve">- </w:t>
-      </w:r>
-      <w:r>
-        <w:rPr>
-          <w:sz w:val="22"/>
-          <w:szCs w:val="22"/>
-        </w:rPr>
-        <w:t>Środowisko programistyczne LabVIEW</w:t>
-      </w:r>
-      <w:r>
-        <w:rPr>
-          <w:sz w:val="22"/>
-          <w:szCs w:val="22"/>
-        </w:rPr>
-        <w:t>,</w:t>
-      </w:r>
-    </w:p>
-    <w:p>
-      <w:pPr>
-        <w:spacing w:after="120" w:line="360" w:lineRule="auto"/>
-        <w:rPr>
-          <w:sz w:val="22"/>
-          <w:szCs w:val="22"/>
-        </w:rPr>
-      </w:pPr>
-    </w:p>
-    <w:p>
-      <w:pPr>
-        <w:pStyle w:val="Akapitzlist"/>
-        <w:numPr>
-          <w:ilvl w:val="1"/>
-          <w:numId w:val="25"/>
-        </w:numPr>
-        <w:spacing w:line="360" w:lineRule="auto"/>
-        <w:jc w:val="both"/>
-        <w:outlineLvl w:val="1"/>
-        <w:rPr>
-          <w:b/>
-        </w:rPr>
-      </w:pPr>
-      <w:bookmarkStart w:id="17" w:name="_Ref427319615"/>
-      <w:r>
-        <w:rPr>
-          <w:b/>
-        </w:rPr>
-        <w:t>Urządzenia dodatkowe</w:t>
-      </w:r>
-      <w:bookmarkEnd w:id="17"/>
-    </w:p>
-    <w:p>
-      <w:pPr>
-        <w:spacing w:line="360" w:lineRule="auto"/>
-      </w:pPr>
-      <w:r>
-        <w:t xml:space="preserve">- </w:t>
-      </w:r>
-      <w:r>
-        <w:t>brak</w:t>
-      </w:r>
-      <w:r>
-        <w:t>,</w:t>
-      </w:r>
-    </w:p>
-    <w:p>
-      <w:pPr>
-        <w:spacing w:line="360" w:lineRule="auto"/>
-      </w:pPr>
-      <w:r>
-        <w:t xml:space="preserve"> </w:t>
-      </w:r>
-    </w:p>
-    <w:p>
-      <w:pPr>
-        <w:pStyle w:val="Akapitzlist"/>
-        <w:numPr>
-          <w:ilvl w:val="1"/>
-          <w:numId w:val="25"/>
-        </w:numPr>
-        <w:spacing w:line="360" w:lineRule="auto"/>
-        <w:jc w:val="both"/>
-        <w:outlineLvl w:val="1"/>
-        <w:rPr>
-          <w:b/>
-        </w:rPr>
-      </w:pPr>
-      <w:bookmarkStart w:id="18" w:name="_Ref427319621"/>
-      <w:r>
-        <w:rPr>
-          <w:b/>
-        </w:rPr>
-        <w:t>Oprogramowanie</w:t>
-      </w:r>
-      <w:bookmarkEnd w:id="18"/>
-    </w:p>
-    <w:p>
-      <w:pPr>
-        <w:numPr>
-          <w:ilvl w:val="0"/>
-          <w:numId w:val="1"/>
-        </w:numPr>
-        <w:tabs>
-          <w:tab w:val="clear" w:pos="720"/>
-          <w:tab w:val="num" w:pos="360"/>
-        </w:tabs>
-        <w:spacing w:line="360" w:lineRule="auto"/>
-        <w:ind w:left="360"/>
-        <w:jc w:val="both"/>
-        <w:rPr>
-          <w:lang w:val="en-US"/>
-        </w:rPr>
-      </w:pPr>
-      <w:r>
-        <w:rPr>
-          <w:lang w:val="en-US"/>
-        </w:rPr>
-        <w:t xml:space="preserve">LabVIEW 2013 </w:t>
-      </w:r>
-      <w:proofErr w:type="spellStart"/>
-      <w:r>
-        <w:rPr>
-          <w:lang w:val="en-US"/>
-        </w:rPr>
-        <w:t>lub</w:t>
-      </w:r>
-      <w:proofErr w:type="spellEnd"/>
-      <w:r>
-        <w:rPr>
-          <w:lang w:val="en-US"/>
-        </w:rPr>
-        <w:t xml:space="preserve"> </w:t>
-      </w:r>
-      <w:proofErr w:type="spellStart"/>
-      <w:r>
-        <w:rPr>
-          <w:lang w:val="en-US"/>
-        </w:rPr>
-        <w:t>nowszy</w:t>
-      </w:r>
-      <w:proofErr w:type="spellEnd"/>
-    </w:p>
-    <w:p>
-      <w:pPr>
-        <w:spacing w:line="360" w:lineRule="auto"/>
-        <w:jc w:val="both"/>
-        <w:rPr>
-          <w:lang w:val="en-US"/>
-        </w:rPr>
-      </w:pPr>
-    </w:p>
-    <w:p>
-      <w:pPr>
-        <w:pStyle w:val="Akapitzlist"/>
-        <w:numPr>
-          <w:ilvl w:val="0"/>
-          <w:numId w:val="25"/>
-        </w:numPr>
-        <w:spacing w:line="360" w:lineRule="auto"/>
-        <w:jc w:val="both"/>
-        <w:outlineLvl w:val="0"/>
-        <w:rPr>
-          <w:b/>
-        </w:rPr>
-      </w:pPr>
-      <w:bookmarkStart w:id="19" w:name="_Ref427319634"/>
-      <w:r>
-        <w:rPr>
-          <w:b/>
-        </w:rPr>
-        <w:t>PROGRAM ĆWICZENIA</w:t>
-      </w:r>
-      <w:r>
-        <w:rPr>
-          <w:b/>
-        </w:rPr>
-        <w:t xml:space="preserve"> – WYKAZ ZADAŃ DO REALIZACJI</w:t>
-      </w:r>
-      <w:bookmarkEnd w:id="19"/>
-    </w:p>
-    <w:p>
-      <w:pPr>
-        <w:spacing w:line="360" w:lineRule="auto"/>
-        <w:ind w:left="360"/>
-      </w:pPr>
-      <w:r>
-        <w:t>Kolejne kroki do wykonania podczas zajęć:</w:t>
-      </w:r>
-    </w:p>
-    <w:p>
-      <w:pPr>
-        <w:pStyle w:val="Akapitzlist"/>
-        <w:numPr>
-          <w:ilvl w:val="0"/>
-          <w:numId w:val="1"/>
-        </w:numPr>
-        <w:spacing w:line="360" w:lineRule="auto"/>
-      </w:pPr>
-      <w:r>
-        <w:t xml:space="preserve">Zastosowanie </w:t>
-      </w:r>
-      <w:r>
-        <w:t xml:space="preserve">zmiennych </w:t>
-      </w:r>
-      <w:r>
-        <w:t>lokalnych</w:t>
-      </w:r>
-      <w:r>
-        <w:t>:</w:t>
-      </w:r>
-    </w:p>
-    <w:p>
-      <w:pPr>
-        <w:spacing w:line="360" w:lineRule="auto"/>
-        <w:ind w:left="360"/>
-      </w:pPr>
-      <w:r>
-        <w:t xml:space="preserve">- </w:t>
-      </w:r>
-      <w:r>
-        <w:t>otworzyć</w:t>
-      </w:r>
-      <w:r>
-        <w:t xml:space="preserve"> </w:t>
-      </w:r>
-      <w:r>
-        <w:t>projekt</w:t>
-      </w:r>
-      <w:r>
-        <w:t xml:space="preserve"> „</w:t>
-      </w:r>
-      <w:r>
-        <w:rPr>
-          <w:i/>
-        </w:rPr>
-        <w:t>System pomiarowy DAQ</w:t>
-      </w:r>
-      <w:r>
-        <w:t>”,</w:t>
-      </w:r>
-    </w:p>
-    <w:p>
-      <w:pPr>
-        <w:spacing w:line="360" w:lineRule="auto"/>
-        <w:ind w:left="360"/>
-        <w:jc w:val="both"/>
-      </w:pPr>
-      <w:r>
-        <w:t xml:space="preserve">- </w:t>
-      </w:r>
-      <w:r>
-        <w:t>otworzyć plik</w:t>
-      </w:r>
-      <w:r>
-        <w:t xml:space="preserve"> </w:t>
-      </w:r>
-      <w:r>
-        <w:t>„</w:t>
-      </w:r>
-      <w:proofErr w:type="spellStart"/>
-      <w:r>
-        <w:rPr>
-          <w:i/>
-        </w:rPr>
-        <w:t>Main_maszyna.vi</w:t>
-      </w:r>
-      <w:proofErr w:type="spellEnd"/>
-      <w:r>
-        <w:t>”,</w:t>
-      </w:r>
-    </w:p>
-    <w:p>
-      <w:pPr>
-        <w:spacing w:line="360" w:lineRule="auto"/>
-        <w:ind w:left="360"/>
-        <w:jc w:val="both"/>
-      </w:pPr>
-      <w:r>
-        <w:t xml:space="preserve">- </w:t>
-      </w:r>
-      <w:r>
-        <w:t xml:space="preserve">zmodyfikować stany </w:t>
-      </w:r>
-      <w:r>
-        <w:rPr>
-          <w:i/>
-        </w:rPr>
-        <w:t>Config</w:t>
-      </w:r>
-      <w:r>
-        <w:t xml:space="preserve"> i </w:t>
-      </w:r>
-      <w:proofErr w:type="spellStart"/>
-      <w:r>
-        <w:rPr>
-          <w:i/>
-        </w:rPr>
-        <w:t>Idle</w:t>
-      </w:r>
-      <w:proofErr w:type="spellEnd"/>
-      <w:r>
-        <w:t xml:space="preserve"> </w:t>
-      </w:r>
-      <w:r>
-        <w:t>programu „</w:t>
-      </w:r>
-      <w:proofErr w:type="spellStart"/>
-      <w:r>
-        <w:rPr>
-          <w:i/>
-        </w:rPr>
-        <w:t>Main_Maszyna.vi</w:t>
-      </w:r>
-      <w:proofErr w:type="spellEnd"/>
-      <w:r>
-        <w:t xml:space="preserve">” </w:t>
-      </w:r>
-      <w:r>
-        <w:t>w celu zastosowania zmiennej lokalnej wprowadzającej wartości początkowe (stan config) do struktury danych zgodnie z poniższym rysunkiem:</w:t>
-      </w:r>
-    </w:p>
-    <w:p>
-      <w:pPr>
-        <w:spacing w:line="360" w:lineRule="auto"/>
-        <w:ind w:left="360"/>
-        <w:jc w:val="center"/>
-      </w:pPr>
-      <w:r>
-        <w:rPr>
-          <w:noProof/>
-        </w:rPr>
-        <w:drawing>
-          <wp:inline distT="0" distB="0" distL="0" distR="0">
-            <wp:extent cx="4516374" cy="780626"/>
-            <wp:effectExtent l="19050" t="0" r="0" b="0"/>
-            <wp:docPr id="12" name="Obraz 5"/>
-            <wp:cNvGraphicFramePr>
-              <a:graphicFrameLocks xmlns:a="http://schemas.openxmlformats.org/drawingml/2006/main" noChangeAspect="1"/>
-            </wp:cNvGraphicFramePr>
-            <a:graphic xmlns:a="http://schemas.openxmlformats.org/drawingml/2006/main">
-              <a:graphicData uri="http://schemas.openxmlformats.org/drawingml/2006/picture">
-                <pic:pic xmlns:pic="http://schemas.openxmlformats.org/drawingml/2006/picture">
-                  <pic:nvPicPr>
-                    <pic:cNvPr id="0" name="Picture 5"/>
-                    <pic:cNvPicPr>
-                      <a:picLocks noChangeAspect="1" noChangeArrowheads="1"/>
-                    </pic:cNvPicPr>
-                  </pic:nvPicPr>
-                  <pic:blipFill>
-                    <a:blip r:embed="rId20" cstate="print"/>
-                    <a:srcRect/>
-                    <a:stretch>
-                      <a:fillRect/>
-                    </a:stretch>
-                  </pic:blipFill>
-                  <pic:spPr bwMode="auto">
-                    <a:xfrm>
-                      <a:off x="0" y="0"/>
-                      <a:ext cx="4517182" cy="780766"/>
-                    </a:xfrm>
-                    <a:prstGeom prst="rect">
-                      <a:avLst/>
-                    </a:prstGeom>
-                    <a:noFill/>
-                    <a:ln w="9525">
-                      <a:noFill/>
-                      <a:miter lim="800000"/>
-                      <a:headEnd/>
-                      <a:tailEnd/>
-                    </a:ln>
-                  </pic:spPr>
-                </pic:pic>
-              </a:graphicData>
-            </a:graphic>
-          </wp:inline>
-        </w:drawing>
-      </w:r>
-    </w:p>
-    <w:p>
-      <w:pPr>
-        <w:pStyle w:val="Akapitzlist"/>
-        <w:numPr>
-          <w:ilvl w:val="0"/>
-          <w:numId w:val="1"/>
-        </w:numPr>
-        <w:spacing w:line="360" w:lineRule="auto"/>
-      </w:pPr>
-      <w:r>
-        <w:t>Zastosowanie zmiennych funkcjonalnych FVG:</w:t>
-      </w:r>
-    </w:p>
-    <w:p>
-      <w:pPr>
-        <w:spacing w:line="360" w:lineRule="auto"/>
-        <w:ind w:left="360"/>
-        <w:jc w:val="both"/>
-      </w:pPr>
-      <w:r>
-        <w:t xml:space="preserve">- </w:t>
-      </w:r>
-      <w:r>
-        <w:t>utworzyć nowy plik z szablonu „</w:t>
-      </w:r>
-      <w:proofErr w:type="spellStart"/>
-      <w:r>
-        <w:rPr>
-          <w:i/>
-        </w:rPr>
-        <w:t>SubVI</w:t>
-      </w:r>
-      <w:proofErr w:type="spellEnd"/>
-      <w:r>
-        <w:rPr>
-          <w:i/>
-        </w:rPr>
-        <w:t xml:space="preserve"> </w:t>
-      </w:r>
-      <w:proofErr w:type="spellStart"/>
-      <w:r>
-        <w:rPr>
-          <w:i/>
-        </w:rPr>
-        <w:t>with</w:t>
-      </w:r>
-      <w:proofErr w:type="spellEnd"/>
-      <w:r>
-        <w:rPr>
-          <w:i/>
-        </w:rPr>
-        <w:t xml:space="preserve"> </w:t>
-      </w:r>
-      <w:proofErr w:type="spellStart"/>
-      <w:r>
-        <w:rPr>
-          <w:i/>
-        </w:rPr>
-        <w:t>Error</w:t>
-      </w:r>
-      <w:proofErr w:type="spellEnd"/>
-      <w:r>
-        <w:rPr>
-          <w:i/>
-        </w:rPr>
-        <w:t xml:space="preserve"> </w:t>
-      </w:r>
-      <w:proofErr w:type="spellStart"/>
-      <w:r>
-        <w:rPr>
-          <w:i/>
-        </w:rPr>
-        <w:t>handling</w:t>
-      </w:r>
-      <w:proofErr w:type="spellEnd"/>
-      <w:r>
-        <w:t>”,</w:t>
-      </w:r>
-    </w:p>
-    <w:p>
-      <w:pPr>
-        <w:spacing w:line="360" w:lineRule="auto"/>
-        <w:ind w:left="360"/>
-        <w:jc w:val="both"/>
-      </w:pPr>
-      <w:r>
-        <w:t>- zapisać plik pod nazwą „</w:t>
-      </w:r>
-      <w:proofErr w:type="spellStart"/>
-      <w:r>
-        <w:t>S</w:t>
-      </w:r>
-      <w:r>
-        <w:rPr>
-          <w:i/>
-        </w:rPr>
-        <w:t>rednia</w:t>
-      </w:r>
-      <w:proofErr w:type="spellEnd"/>
-      <w:r>
-        <w:rPr>
-          <w:i/>
-        </w:rPr>
-        <w:t xml:space="preserve"> </w:t>
-      </w:r>
-      <w:proofErr w:type="spellStart"/>
-      <w:r>
-        <w:rPr>
-          <w:i/>
-        </w:rPr>
-        <w:t>FVG</w:t>
-      </w:r>
-      <w:r>
-        <w:rPr>
-          <w:i/>
-        </w:rPr>
-        <w:t>.vi</w:t>
-      </w:r>
-      <w:proofErr w:type="spellEnd"/>
-      <w:r>
-        <w:t>”,</w:t>
-      </w:r>
-    </w:p>
-    <w:p>
-      <w:pPr>
-        <w:spacing w:line="360" w:lineRule="auto"/>
-        <w:ind w:left="360"/>
-        <w:jc w:val="both"/>
-      </w:pPr>
-      <w:r>
-        <w:lastRenderedPageBreak/>
-        <w:t xml:space="preserve">- przygotować kontrolkę </w:t>
-      </w:r>
-      <w:proofErr w:type="spellStart"/>
-      <w:r>
-        <w:t>Enum</w:t>
-      </w:r>
-      <w:proofErr w:type="spellEnd"/>
-      <w:r>
-        <w:t xml:space="preserve"> z następującymi stanami: </w:t>
-      </w:r>
-      <w:r>
-        <w:rPr>
-          <w:i/>
-        </w:rPr>
-        <w:t>Config</w:t>
-      </w:r>
-      <w:r>
-        <w:t xml:space="preserve">, </w:t>
-      </w:r>
-      <w:proofErr w:type="spellStart"/>
-      <w:r>
-        <w:rPr>
-          <w:i/>
-        </w:rPr>
-        <w:t>Mean</w:t>
-      </w:r>
-      <w:proofErr w:type="spellEnd"/>
-      <w:r>
-        <w:t>,</w:t>
-      </w:r>
-      <w:r>
-        <w:t xml:space="preserve"> i nazwać „</w:t>
-      </w:r>
-      <w:r>
-        <w:rPr>
-          <w:i/>
-        </w:rPr>
-        <w:t>Akcje</w:t>
-      </w:r>
-      <w:r>
-        <w:t>”,</w:t>
-      </w:r>
-    </w:p>
-    <w:p>
-      <w:pPr>
-        <w:spacing w:line="360" w:lineRule="auto"/>
-        <w:ind w:left="360"/>
-        <w:jc w:val="both"/>
-      </w:pPr>
-      <w:r>
-        <w:t xml:space="preserve">- zapisać kontrolkę jako </w:t>
-      </w:r>
-      <w:proofErr w:type="spellStart"/>
-      <w:r>
-        <w:rPr>
-          <w:b/>
-        </w:rPr>
-        <w:t>type</w:t>
-      </w:r>
-      <w:proofErr w:type="spellEnd"/>
-      <w:r>
-        <w:rPr>
-          <w:b/>
-        </w:rPr>
-        <w:t xml:space="preserve"> </w:t>
-      </w:r>
-      <w:proofErr w:type="spellStart"/>
-      <w:r>
-        <w:rPr>
-          <w:b/>
-        </w:rPr>
-        <w:t>def</w:t>
-      </w:r>
-      <w:proofErr w:type="spellEnd"/>
-      <w:r>
-        <w:t xml:space="preserve"> po</w:t>
-      </w:r>
-      <w:r>
-        <w:t>d nazwą „</w:t>
-      </w:r>
-      <w:r>
-        <w:rPr>
-          <w:i/>
-        </w:rPr>
-        <w:t>Akcje</w:t>
-      </w:r>
-      <w:r>
-        <w:rPr>
-          <w:i/>
-        </w:rPr>
-        <w:t xml:space="preserve"> </w:t>
-      </w:r>
-      <w:proofErr w:type="spellStart"/>
-      <w:r>
-        <w:rPr>
-          <w:i/>
-        </w:rPr>
-        <w:t>FVG</w:t>
-      </w:r>
-      <w:r>
-        <w:rPr>
-          <w:i/>
-        </w:rPr>
-        <w:t>.ctl</w:t>
-      </w:r>
-      <w:proofErr w:type="spellEnd"/>
-      <w:r>
-        <w:t>”,</w:t>
-      </w:r>
-    </w:p>
-    <w:p>
-      <w:pPr>
-        <w:spacing w:line="360" w:lineRule="auto"/>
-        <w:ind w:left="360"/>
-        <w:jc w:val="both"/>
-        <w:rPr>
-          <w:b/>
-        </w:rPr>
-      </w:pPr>
-      <w:r>
-        <w:t xml:space="preserve">- na panelu ustawić stan </w:t>
-      </w:r>
-      <w:proofErr w:type="spellStart"/>
-      <w:r>
-        <w:rPr>
-          <w:i/>
-        </w:rPr>
-        <w:t>Mean</w:t>
-      </w:r>
-      <w:proofErr w:type="spellEnd"/>
-      <w:r>
-        <w:t xml:space="preserve"> jako domyślny</w:t>
-      </w:r>
-      <w:r>
-        <w:t xml:space="preserve"> i zmienić nazwę na „</w:t>
-      </w:r>
-      <w:r>
-        <w:rPr>
-          <w:i/>
-        </w:rPr>
-        <w:t>Akcje (</w:t>
-      </w:r>
-      <w:proofErr w:type="spellStart"/>
-      <w:r>
-        <w:rPr>
-          <w:i/>
-        </w:rPr>
-        <w:t>Mean</w:t>
-      </w:r>
-      <w:proofErr w:type="spellEnd"/>
-      <w:r>
-        <w:rPr>
-          <w:i/>
-        </w:rPr>
-        <w:t>)</w:t>
-      </w:r>
-      <w:r>
-        <w:t>”</w:t>
-      </w:r>
-      <w:r>
-        <w:t>,</w:t>
-      </w:r>
-    </w:p>
-    <w:p>
-      <w:pPr>
-        <w:spacing w:line="360" w:lineRule="auto"/>
-        <w:ind w:left="360"/>
-        <w:jc w:val="both"/>
-      </w:pPr>
-      <w:r>
-        <w:t>- umieścić nową kontrolkę i nazwać ją „</w:t>
-      </w:r>
-      <w:r>
-        <w:rPr>
-          <w:i/>
-        </w:rPr>
-        <w:t xml:space="preserve">Temperatura </w:t>
-      </w:r>
-      <w:proofErr w:type="spellStart"/>
-      <w:r>
-        <w:rPr>
-          <w:i/>
-        </w:rPr>
-        <w:t>in</w:t>
-      </w:r>
-      <w:proofErr w:type="spellEnd"/>
-      <w:r>
-        <w:t>” i dwa wskaźniki „</w:t>
-      </w:r>
-      <w:r>
-        <w:rPr>
-          <w:i/>
-        </w:rPr>
-        <w:t>Temperatura out</w:t>
-      </w:r>
-      <w:r>
-        <w:t>” i „</w:t>
-      </w:r>
-      <w:r>
-        <w:rPr>
-          <w:i/>
-        </w:rPr>
-        <w:t>Średnia out</w:t>
-      </w:r>
-      <w:r>
-        <w:t>”</w:t>
-      </w:r>
-      <w:r>
-        <w:t xml:space="preserve"> – wszystkie typu </w:t>
-      </w:r>
-      <w:r>
-        <w:rPr>
-          <w:b/>
-        </w:rPr>
-        <w:t>double</w:t>
-      </w:r>
-      <w:r>
-        <w:t>,</w:t>
-      </w:r>
-    </w:p>
-    <w:p>
-      <w:pPr>
-        <w:spacing w:line="360" w:lineRule="auto"/>
-        <w:ind w:left="360"/>
-        <w:jc w:val="both"/>
-      </w:pPr>
-      <w:r>
-        <w:t xml:space="preserve">- umieścić nową kontrolkę typu </w:t>
-      </w:r>
-      <w:r>
-        <w:rPr>
-          <w:b/>
-        </w:rPr>
-        <w:t>I32</w:t>
-      </w:r>
-      <w:r>
-        <w:t xml:space="preserve"> na panelu i nazwać ją „</w:t>
-      </w:r>
-      <w:r>
-        <w:rPr>
-          <w:i/>
-        </w:rPr>
-        <w:t>zakres</w:t>
-      </w:r>
-      <w:r>
-        <w:t>”,</w:t>
-      </w:r>
-    </w:p>
-    <w:p>
-      <w:pPr>
-        <w:spacing w:line="360" w:lineRule="auto"/>
-        <w:ind w:left="360"/>
-        <w:jc w:val="both"/>
-      </w:pPr>
-      <w:r>
-        <w:t xml:space="preserve">- zadać wartość domyślną kontrolce </w:t>
-      </w:r>
-      <w:r>
-        <w:rPr>
-          <w:i/>
-        </w:rPr>
-        <w:t>zakres</w:t>
-      </w:r>
-      <w:r>
-        <w:t xml:space="preserve"> = 5,</w:t>
-      </w:r>
-    </w:p>
-    <w:p>
-      <w:pPr>
-        <w:spacing w:line="360" w:lineRule="auto"/>
-        <w:ind w:left="360"/>
-        <w:jc w:val="both"/>
-      </w:pPr>
-      <w:r>
-        <w:t>- uzupełnić panel połączeń zgodnie ze wzorem:</w:t>
-      </w:r>
-    </w:p>
-    <w:p>
-      <w:pPr>
-        <w:spacing w:line="360" w:lineRule="auto"/>
-        <w:ind w:left="360"/>
-        <w:jc w:val="center"/>
-      </w:pPr>
-      <w:r>
-        <w:rPr>
-          <w:noProof/>
-        </w:rPr>
-        <w:drawing>
-          <wp:inline distT="0" distB="0" distL="0" distR="0">
-            <wp:extent cx="2709520" cy="970724"/>
-            <wp:effectExtent l="19050" t="0" r="0" b="0"/>
-            <wp:docPr id="13" name="Obraz 6"/>
-            <wp:cNvGraphicFramePr>
-              <a:graphicFrameLocks xmlns:a="http://schemas.openxmlformats.org/drawingml/2006/main" noChangeAspect="1"/>
-            </wp:cNvGraphicFramePr>
-            <a:graphic xmlns:a="http://schemas.openxmlformats.org/drawingml/2006/main">
-              <a:graphicData uri="http://schemas.openxmlformats.org/drawingml/2006/picture">
-                <pic:pic xmlns:pic="http://schemas.openxmlformats.org/drawingml/2006/picture">
-                  <pic:nvPicPr>
-                    <pic:cNvPr id="0" name="Picture 6"/>
-                    <pic:cNvPicPr>
-                      <a:picLocks noChangeAspect="1" noChangeArrowheads="1"/>
-                    </pic:cNvPicPr>
-                  </pic:nvPicPr>
-                  <pic:blipFill>
-                    <a:blip r:embed="rId21" cstate="print"/>
-                    <a:srcRect/>
-                    <a:stretch>
-                      <a:fillRect/>
-                    </a:stretch>
-                  </pic:blipFill>
-                  <pic:spPr bwMode="auto">
-                    <a:xfrm>
-                      <a:off x="0" y="0"/>
-                      <a:ext cx="2712979" cy="971963"/>
-                    </a:xfrm>
-                    <a:prstGeom prst="rect">
-                      <a:avLst/>
-                    </a:prstGeom>
-                    <a:noFill/>
-                    <a:ln w="9525">
-                      <a:noFill/>
-                      <a:miter lim="800000"/>
-                      <a:headEnd/>
-                      <a:tailEnd/>
-                    </a:ln>
-                  </pic:spPr>
-                </pic:pic>
-              </a:graphicData>
-            </a:graphic>
-          </wp:inline>
-        </w:drawing>
-      </w:r>
-    </w:p>
-    <w:p>
-      <w:pPr>
-        <w:spacing w:line="360" w:lineRule="auto"/>
-        <w:ind w:left="360"/>
-        <w:jc w:val="both"/>
-      </w:pPr>
-      <w:r>
-        <w:t xml:space="preserve"> </w:t>
-      </w:r>
-      <w:r>
-        <w:t>- uzupełnić plik kodem</w:t>
-      </w:r>
-      <w:r>
-        <w:t xml:space="preserve"> (stan </w:t>
-      </w:r>
-      <w:proofErr w:type="spellStart"/>
-      <w:r>
-        <w:t>Error</w:t>
-      </w:r>
-      <w:proofErr w:type="spellEnd"/>
-      <w:r>
-        <w:t xml:space="preserve"> uzupełnić zgodnie z uznaniem)</w:t>
-      </w:r>
-      <w:r>
-        <w:t>:</w:t>
-      </w:r>
-    </w:p>
-    <w:p>
-      <w:pPr>
-        <w:spacing w:line="360" w:lineRule="auto"/>
-        <w:ind w:left="360"/>
-        <w:jc w:val="center"/>
-      </w:pPr>
-      <w:r>
-        <w:rPr>
-          <w:noProof/>
-        </w:rPr>
-        <w:drawing>
-          <wp:inline distT="0" distB="0" distL="0" distR="0">
-            <wp:extent cx="4080892" cy="1484985"/>
-            <wp:effectExtent l="19050" t="0" r="0" b="0"/>
-            <wp:docPr id="14" name="Obraz 7"/>
-            <wp:cNvGraphicFramePr>
-              <a:graphicFrameLocks xmlns:a="http://schemas.openxmlformats.org/drawingml/2006/main" noChangeAspect="1"/>
-            </wp:cNvGraphicFramePr>
-            <a:graphic xmlns:a="http://schemas.openxmlformats.org/drawingml/2006/main">
-              <a:graphicData uri="http://schemas.openxmlformats.org/drawingml/2006/picture">
-                <pic:pic xmlns:pic="http://schemas.openxmlformats.org/drawingml/2006/picture">
-                  <pic:nvPicPr>
-                    <pic:cNvPr id="0" name="Picture 7"/>
-                    <pic:cNvPicPr>
-                      <a:picLocks noChangeAspect="1" noChangeArrowheads="1"/>
-                    </pic:cNvPicPr>
-                  </pic:nvPicPr>
-                  <pic:blipFill>
-                    <a:blip r:embed="rId22" cstate="print"/>
-                    <a:srcRect/>
-                    <a:stretch>
-                      <a:fillRect/>
-                    </a:stretch>
-                  </pic:blipFill>
-                  <pic:spPr bwMode="auto">
-                    <a:xfrm>
-                      <a:off x="0" y="0"/>
-                      <a:ext cx="4084034" cy="1486128"/>
-                    </a:xfrm>
-                    <a:prstGeom prst="rect">
-                      <a:avLst/>
-                    </a:prstGeom>
-                    <a:noFill/>
-                    <a:ln w="9525">
-                      <a:noFill/>
-                      <a:miter lim="800000"/>
-                      <a:headEnd/>
-                      <a:tailEnd/>
-                    </a:ln>
-                  </pic:spPr>
-                </pic:pic>
-              </a:graphicData>
-            </a:graphic>
-          </wp:inline>
-        </w:drawing>
-      </w:r>
-    </w:p>
-    <w:p>
-      <w:pPr>
-        <w:spacing w:line="360" w:lineRule="auto"/>
-        <w:ind w:left="360"/>
-        <w:jc w:val="both"/>
-      </w:pPr>
-      <w:r>
-        <w:t xml:space="preserve">- uzupełnić stan </w:t>
-      </w:r>
-      <w:proofErr w:type="spellStart"/>
-      <w:r>
-        <w:rPr>
-          <w:i/>
-        </w:rPr>
-        <w:t>Analyze</w:t>
-      </w:r>
-      <w:proofErr w:type="spellEnd"/>
-      <w:r>
-        <w:t xml:space="preserve"> zgodnie ze wzorem:</w:t>
-      </w:r>
-    </w:p>
-    <w:p>
-      <w:pPr>
-        <w:spacing w:line="360" w:lineRule="auto"/>
-        <w:ind w:left="360"/>
-        <w:jc w:val="center"/>
-      </w:pPr>
-      <w:r>
-        <w:rPr>
-          <w:noProof/>
-        </w:rPr>
-        <w:drawing>
-          <wp:inline distT="0" distB="0" distL="0" distR="0">
-            <wp:extent cx="3484931" cy="1152292"/>
-            <wp:effectExtent l="19050" t="0" r="1219" b="0"/>
-            <wp:docPr id="15" name="Obraz 8"/>
-            <wp:cNvGraphicFramePr>
-              <a:graphicFrameLocks xmlns:a="http://schemas.openxmlformats.org/drawingml/2006/main" noChangeAspect="1"/>
-            </wp:cNvGraphicFramePr>
-            <a:graphic xmlns:a="http://schemas.openxmlformats.org/drawingml/2006/main">
-              <a:graphicData uri="http://schemas.openxmlformats.org/drawingml/2006/picture">
-                <pic:pic xmlns:pic="http://schemas.openxmlformats.org/drawingml/2006/picture">
-                  <pic:nvPicPr>
-                    <pic:cNvPr id="0" name="Picture 8"/>
-                    <pic:cNvPicPr>
-                      <a:picLocks noChangeAspect="1" noChangeArrowheads="1"/>
-                    </pic:cNvPicPr>
-                  </pic:nvPicPr>
-                  <pic:blipFill>
-                    <a:blip r:embed="rId23" cstate="print"/>
-                    <a:srcRect/>
-                    <a:stretch>
-                      <a:fillRect/>
-                    </a:stretch>
-                  </pic:blipFill>
-                  <pic:spPr bwMode="auto">
-                    <a:xfrm>
-                      <a:off x="0" y="0"/>
-                      <a:ext cx="3486786" cy="1152905"/>
-                    </a:xfrm>
-                    <a:prstGeom prst="rect">
-                      <a:avLst/>
-                    </a:prstGeom>
-                    <a:noFill/>
-                    <a:ln w="9525">
-                      <a:noFill/>
-                      <a:miter lim="800000"/>
-                      <a:headEnd/>
-                      <a:tailEnd/>
-                    </a:ln>
-                  </pic:spPr>
-                </pic:pic>
-              </a:graphicData>
-            </a:graphic>
-          </wp:inline>
-        </w:drawing>
-      </w:r>
-    </w:p>
-    <w:p>
-      <w:pPr>
-        <w:spacing w:line="360" w:lineRule="auto"/>
-        <w:ind w:left="360"/>
-        <w:jc w:val="both"/>
-      </w:pPr>
-    </w:p>
-    <w:p>
-      <w:pPr>
-        <w:spacing w:line="360" w:lineRule="auto"/>
-        <w:ind w:left="360"/>
-        <w:jc w:val="both"/>
-      </w:pPr>
-      <w:r>
-        <w:t>- utworzyć nowy plik z szablonu „</w:t>
-      </w:r>
-      <w:proofErr w:type="spellStart"/>
-      <w:r>
-        <w:rPr>
-          <w:i/>
-        </w:rPr>
-        <w:t>SubVI</w:t>
-      </w:r>
-      <w:proofErr w:type="spellEnd"/>
-      <w:r>
-        <w:rPr>
-          <w:i/>
-        </w:rPr>
-        <w:t xml:space="preserve"> </w:t>
-      </w:r>
-      <w:proofErr w:type="spellStart"/>
-      <w:r>
-        <w:rPr>
-          <w:i/>
-        </w:rPr>
-        <w:t>with</w:t>
-      </w:r>
-      <w:proofErr w:type="spellEnd"/>
-      <w:r>
-        <w:rPr>
-          <w:i/>
-        </w:rPr>
-        <w:t xml:space="preserve"> </w:t>
-      </w:r>
-      <w:proofErr w:type="spellStart"/>
-      <w:r>
-        <w:rPr>
-          <w:i/>
-        </w:rPr>
-        <w:t>Error</w:t>
-      </w:r>
-      <w:proofErr w:type="spellEnd"/>
-      <w:r>
-        <w:rPr>
-          <w:i/>
-        </w:rPr>
-        <w:t xml:space="preserve"> </w:t>
-      </w:r>
-      <w:proofErr w:type="spellStart"/>
-      <w:r>
-        <w:rPr>
-          <w:i/>
-        </w:rPr>
-        <w:t>handling</w:t>
-      </w:r>
-      <w:proofErr w:type="spellEnd"/>
-      <w:r>
-        <w:t>”,</w:t>
-      </w:r>
-    </w:p>
-    <w:p>
-      <w:pPr>
-        <w:spacing w:line="360" w:lineRule="auto"/>
-        <w:ind w:left="360"/>
-        <w:jc w:val="both"/>
-      </w:pPr>
-      <w:r>
-        <w:t>- zapisać plik pod nazwą „</w:t>
-      </w:r>
-      <w:proofErr w:type="spellStart"/>
-      <w:r>
-        <w:t>Timer</w:t>
-      </w:r>
-      <w:proofErr w:type="spellEnd"/>
-      <w:r>
-        <w:rPr>
-          <w:i/>
-        </w:rPr>
-        <w:t xml:space="preserve"> </w:t>
-      </w:r>
-      <w:proofErr w:type="spellStart"/>
-      <w:r>
-        <w:rPr>
-          <w:i/>
-        </w:rPr>
-        <w:t>FVG</w:t>
-      </w:r>
-      <w:r>
-        <w:rPr>
-          <w:i/>
-        </w:rPr>
-        <w:t>.vi</w:t>
-      </w:r>
-      <w:proofErr w:type="spellEnd"/>
-      <w:r>
-        <w:t>”,</w:t>
-      </w:r>
-    </w:p>
-    <w:p>
-      <w:pPr>
-        <w:spacing w:line="360" w:lineRule="auto"/>
-        <w:ind w:left="360"/>
-        <w:jc w:val="both"/>
-      </w:pPr>
-      <w:r>
-        <w:t xml:space="preserve">- przygotować kontrolkę </w:t>
-      </w:r>
-      <w:proofErr w:type="spellStart"/>
-      <w:r>
-        <w:t>Enum</w:t>
-      </w:r>
-      <w:proofErr w:type="spellEnd"/>
-      <w:r>
-        <w:t xml:space="preserve"> z następującymi stanami: </w:t>
-      </w:r>
-      <w:r>
-        <w:rPr>
-          <w:i/>
-        </w:rPr>
-        <w:t>Reset</w:t>
-      </w:r>
-      <w:r>
-        <w:t xml:space="preserve">, </w:t>
-      </w:r>
-      <w:proofErr w:type="spellStart"/>
-      <w:r>
-        <w:rPr>
-          <w:i/>
-        </w:rPr>
-        <w:t>Wait</w:t>
-      </w:r>
-      <w:proofErr w:type="spellEnd"/>
-      <w:r>
-        <w:t>, i nazwać „</w:t>
-      </w:r>
-      <w:r>
-        <w:rPr>
-          <w:i/>
-        </w:rPr>
-        <w:t>Akcje</w:t>
-      </w:r>
-      <w:r>
-        <w:t>”,</w:t>
-      </w:r>
-    </w:p>
-    <w:p>
-      <w:pPr>
-        <w:spacing w:line="360" w:lineRule="auto"/>
-        <w:ind w:left="360"/>
-        <w:jc w:val="both"/>
-      </w:pPr>
-      <w:r>
-        <w:t xml:space="preserve">- zapisać kontrolkę jako </w:t>
-      </w:r>
-      <w:proofErr w:type="spellStart"/>
-      <w:r>
-        <w:rPr>
-          <w:b/>
-        </w:rPr>
-        <w:t>type</w:t>
-      </w:r>
-      <w:proofErr w:type="spellEnd"/>
-      <w:r>
-        <w:rPr>
-          <w:b/>
-        </w:rPr>
-        <w:t xml:space="preserve"> </w:t>
-      </w:r>
-      <w:proofErr w:type="spellStart"/>
-      <w:r>
-        <w:rPr>
-          <w:b/>
-        </w:rPr>
-        <w:t>def</w:t>
-      </w:r>
-      <w:proofErr w:type="spellEnd"/>
-      <w:r>
-        <w:t xml:space="preserve"> po</w:t>
-      </w:r>
-      <w:r>
-        <w:t>d nazwą „</w:t>
-      </w:r>
-      <w:proofErr w:type="spellStart"/>
-      <w:r>
-        <w:rPr>
-          <w:i/>
-        </w:rPr>
-        <w:t>Timer</w:t>
-      </w:r>
-      <w:proofErr w:type="spellEnd"/>
-      <w:r>
-        <w:rPr>
-          <w:i/>
-        </w:rPr>
-        <w:t xml:space="preserve"> </w:t>
-      </w:r>
-      <w:proofErr w:type="spellStart"/>
-      <w:r>
-        <w:rPr>
-          <w:i/>
-        </w:rPr>
-        <w:t>FVG</w:t>
-      </w:r>
-      <w:r>
-        <w:rPr>
-          <w:i/>
-        </w:rPr>
-        <w:t>.ctl</w:t>
-      </w:r>
-      <w:proofErr w:type="spellEnd"/>
-      <w:r>
-        <w:t>”,</w:t>
-      </w:r>
-    </w:p>
-    <w:p>
-      <w:pPr>
-        <w:spacing w:line="360" w:lineRule="auto"/>
-        <w:ind w:left="360"/>
-        <w:jc w:val="both"/>
-        <w:rPr>
-          <w:b/>
-        </w:rPr>
-      </w:pPr>
-      <w:r>
-        <w:t xml:space="preserve">- na panelu ustawić stan </w:t>
-      </w:r>
-      <w:proofErr w:type="spellStart"/>
-      <w:r>
-        <w:rPr>
-          <w:i/>
-        </w:rPr>
-        <w:t>Wait</w:t>
-      </w:r>
-      <w:proofErr w:type="spellEnd"/>
-      <w:r>
-        <w:t xml:space="preserve"> jako domyślny i zmienić nazwę na „</w:t>
-      </w:r>
-      <w:r>
-        <w:rPr>
-          <w:i/>
-        </w:rPr>
-        <w:t>Akcje (</w:t>
-      </w:r>
-      <w:proofErr w:type="spellStart"/>
-      <w:r>
-        <w:rPr>
-          <w:i/>
-        </w:rPr>
-        <w:t>Wait</w:t>
-      </w:r>
-      <w:proofErr w:type="spellEnd"/>
-      <w:r>
-        <w:rPr>
-          <w:i/>
-        </w:rPr>
-        <w:t>)</w:t>
-      </w:r>
-      <w:r>
-        <w:t>”,</w:t>
-      </w:r>
-    </w:p>
-    <w:p>
-      <w:pPr>
-        <w:spacing w:line="360" w:lineRule="auto"/>
-        <w:ind w:left="360"/>
-        <w:jc w:val="both"/>
-      </w:pPr>
-      <w:r>
-        <w:lastRenderedPageBreak/>
-        <w:t xml:space="preserve">- umieścić nową kontrolkę typu </w:t>
-      </w:r>
-      <w:r>
-        <w:rPr>
-          <w:b/>
-        </w:rPr>
-        <w:t>double</w:t>
-      </w:r>
-      <w:r>
-        <w:t xml:space="preserve"> i nazwać ją „</w:t>
-      </w:r>
-      <w:r>
-        <w:rPr>
-          <w:i/>
-        </w:rPr>
-        <w:t>Czas</w:t>
-      </w:r>
-      <w:r>
-        <w:rPr>
-          <w:i/>
-        </w:rPr>
-        <w:t xml:space="preserve"> </w:t>
-      </w:r>
-      <w:r>
-        <w:rPr>
-          <w:i/>
-        </w:rPr>
-        <w:t>(s)</w:t>
-      </w:r>
-      <w:r>
-        <w:t>” i dwa wskaźniki „</w:t>
-      </w:r>
-      <w:proofErr w:type="spellStart"/>
-      <w:r>
-        <w:rPr>
-          <w:i/>
-        </w:rPr>
-        <w:t>Elapsed</w:t>
-      </w:r>
-      <w:proofErr w:type="spellEnd"/>
-      <w:r>
-        <w:rPr>
-          <w:i/>
-        </w:rPr>
-        <w:t>?</w:t>
-      </w:r>
-      <w:r>
-        <w:t xml:space="preserve">” typu </w:t>
-      </w:r>
-      <w:proofErr w:type="spellStart"/>
-      <w:r>
-        <w:rPr>
-          <w:b/>
-        </w:rPr>
-        <w:t>boolean</w:t>
-      </w:r>
-      <w:proofErr w:type="spellEnd"/>
-      <w:r>
-        <w:t xml:space="preserve"> i „</w:t>
-      </w:r>
-      <w:proofErr w:type="spellStart"/>
-      <w:r>
-        <w:rPr>
-          <w:i/>
-        </w:rPr>
-        <w:t>Elapsed</w:t>
-      </w:r>
-      <w:proofErr w:type="spellEnd"/>
-      <w:r>
-        <w:rPr>
-          <w:i/>
-        </w:rPr>
-        <w:t xml:space="preserve"> Time (s)</w:t>
-      </w:r>
-      <w:r>
-        <w:t xml:space="preserve">” typu </w:t>
-      </w:r>
-      <w:r>
-        <w:rPr>
-          <w:b/>
-        </w:rPr>
-        <w:t>double</w:t>
-      </w:r>
-      <w:r>
-        <w:t>,</w:t>
-      </w:r>
-    </w:p>
-    <w:p>
-      <w:pPr>
-        <w:spacing w:line="360" w:lineRule="auto"/>
-        <w:ind w:left="360"/>
-        <w:jc w:val="both"/>
-      </w:pPr>
-      <w:r>
-        <w:t>- wypełnić kodem zgodnie z przykładem,</w:t>
-      </w:r>
-    </w:p>
-    <w:p>
-      <w:pPr>
-        <w:spacing w:line="360" w:lineRule="auto"/>
-        <w:ind w:left="360"/>
-        <w:jc w:val="both"/>
-      </w:pPr>
-      <w:r>
-        <w:t>- zmodyfikować decyzyjność stanu „</w:t>
-      </w:r>
-      <w:r>
-        <w:rPr>
-          <w:i/>
-        </w:rPr>
-        <w:t>Display</w:t>
-      </w:r>
-      <w:r>
-        <w:t>” w pliku „</w:t>
-      </w:r>
-      <w:proofErr w:type="spellStart"/>
-      <w:r>
-        <w:rPr>
-          <w:i/>
-        </w:rPr>
-        <w:t>Main_Maszyna.vi</w:t>
-      </w:r>
-      <w:proofErr w:type="spellEnd"/>
-      <w:r>
-        <w:t>”</w:t>
-      </w:r>
-      <w:r>
-        <w:t xml:space="preserve"> tak, aby przed upływem zadanego czasu program zapętlał się do stanu „</w:t>
-      </w:r>
-      <w:proofErr w:type="spellStart"/>
-      <w:r>
-        <w:rPr>
-          <w:i/>
-        </w:rPr>
-        <w:t>Measure</w:t>
-      </w:r>
-      <w:proofErr w:type="spellEnd"/>
-      <w:r>
-        <w:t>” a po upływie czasu wracał do stanu „</w:t>
-      </w:r>
-      <w:proofErr w:type="spellStart"/>
-      <w:r>
-        <w:rPr>
-          <w:i/>
-        </w:rPr>
-        <w:t>Idle</w:t>
-      </w:r>
-      <w:proofErr w:type="spellEnd"/>
-      <w:r>
-        <w:t>”, należy pamiętać także o dodatkowym – wcześniejszym opuszczeniu pętli za pomocą przycisku,</w:t>
-      </w:r>
-    </w:p>
-    <w:p>
-      <w:pPr>
-        <w:spacing w:line="360" w:lineRule="auto"/>
-        <w:ind w:left="360"/>
-        <w:jc w:val="both"/>
-      </w:pPr>
-      <w:r>
-        <w:t>- uzupełnić stan „</w:t>
-      </w:r>
-      <w:proofErr w:type="spellStart"/>
-      <w:r>
-        <w:rPr>
-          <w:i/>
-        </w:rPr>
-        <w:t>Idle</w:t>
-      </w:r>
-      <w:proofErr w:type="spellEnd"/>
-      <w:r>
-        <w:t>” tak, aby zmienna „</w:t>
-      </w:r>
-      <w:proofErr w:type="spellStart"/>
-      <w:r>
-        <w:rPr>
-          <w:i/>
-        </w:rPr>
-        <w:t>Timer</w:t>
-      </w:r>
-      <w:proofErr w:type="spellEnd"/>
-      <w:r>
-        <w:rPr>
-          <w:i/>
-        </w:rPr>
-        <w:t xml:space="preserve"> </w:t>
-      </w:r>
-      <w:proofErr w:type="spellStart"/>
-      <w:r>
-        <w:rPr>
-          <w:i/>
-        </w:rPr>
-        <w:t>FVG.vi</w:t>
-      </w:r>
-      <w:proofErr w:type="spellEnd"/>
-      <w:r>
-        <w:t>” resetowała swój licznik.</w:t>
-      </w:r>
-    </w:p>
-    <w:p>
-      <w:pPr>
-        <w:spacing w:line="360" w:lineRule="auto"/>
-        <w:ind w:left="360"/>
-        <w:jc w:val="both"/>
-      </w:pPr>
-    </w:p>
-    <w:p>
-      <w:pPr>
-        <w:pStyle w:val="Akapitzlist"/>
-        <w:numPr>
-          <w:ilvl w:val="0"/>
-          <w:numId w:val="25"/>
-        </w:numPr>
-        <w:spacing w:line="360" w:lineRule="auto"/>
-        <w:jc w:val="both"/>
-        <w:outlineLvl w:val="0"/>
-        <w:rPr>
-          <w:b/>
-        </w:rPr>
-      </w:pPr>
-      <w:bookmarkStart w:id="20" w:name="_Ref427319642"/>
-      <w:bookmarkStart w:id="21" w:name="_Ref431677884"/>
-      <w:bookmarkStart w:id="22" w:name="_Ref435049848"/>
-      <w:bookmarkStart w:id="23" w:name="_Ref436568886"/>
+      <w:bookmarkStart w:id="8" w:name="_Ref427319642"/>
+      <w:bookmarkStart w:id="9" w:name="_Ref431677884"/>
+      <w:bookmarkStart w:id="10" w:name="_Ref435049848"/>
+      <w:bookmarkStart w:id="11" w:name="_Ref436568886"/>
       <w:r>
         <w:rPr>
           <w:b/>
         </w:rPr>
         <w:t>PRZYKŁAD REALIZACJI ZADANIA</w:t>
       </w:r>
-      <w:bookmarkEnd w:id="20"/>
-      <w:bookmarkEnd w:id="21"/>
+      <w:bookmarkEnd w:id="8"/>
+      <w:bookmarkEnd w:id="9"/>
       <w:r>
         <w:rPr>
           <w:b/>
         </w:rPr>
         <w:t xml:space="preserve"> – </w:t>
       </w:r>
-      <w:bookmarkEnd w:id="22"/>
+      <w:bookmarkEnd w:id="10"/>
       <w:r>
         <w:rPr>
           <w:b/>
         </w:rPr>
         <w:t>zmienna funkcjonalna służąca do odliczania czasu</w:t>
       </w:r>
-      <w:bookmarkEnd w:id="23"/>
+      <w:bookmarkEnd w:id="11"/>
     </w:p>
     <w:p>
       <w:pPr>
@@ -6283,7 +3831,7 @@
                     </pic:cNvPicPr>
                   </pic:nvPicPr>
                   <pic:blipFill>
-                    <a:blip r:embed="rId24" cstate="print"/>
+                    <a:blip r:embed="rId15" cstate="print"/>
                     <a:srcRect/>
                     <a:stretch>
                       <a:fillRect/>
@@ -6325,14 +3873,14 @@
           <w:sz w:val="20"/>
         </w:rPr>
       </w:pPr>
-      <w:bookmarkStart w:id="24" w:name="_Ref436573477"/>
+      <w:bookmarkStart w:id="12" w:name="_Ref436573477"/>
       <w:r>
         <w:rPr>
           <w:sz w:val="20"/>
         </w:rPr>
         <w:t>Zastosowanie zmiennej typu FVG do odmierzania przedziałów czasu.</w:t>
       </w:r>
-      <w:bookmarkEnd w:id="24"/>
+      <w:bookmarkEnd w:id="12"/>
     </w:p>
     <w:p>
       <w:pPr>
@@ -6353,14 +3901,14 @@
           <w:b/>
         </w:rPr>
       </w:pPr>
-      <w:bookmarkStart w:id="25" w:name="_Ref427319682"/>
+      <w:bookmarkStart w:id="13" w:name="_Ref427319682"/>
       <w:r>
         <w:rPr>
           <w:b/>
         </w:rPr>
         <w:t>RAPORT</w:t>
       </w:r>
-      <w:bookmarkEnd w:id="25"/>
+      <w:bookmarkEnd w:id="13"/>
     </w:p>
     <w:p>
       <w:pPr>
@@ -6398,6 +3946,7 @@
         <w:jc w:val="both"/>
       </w:pPr>
       <w:r>
+        <w:lastRenderedPageBreak/>
         <w:t xml:space="preserve"> </w:t>
       </w:r>
     </w:p>
@@ -6415,14 +3964,14 @@
           <w:b/>
         </w:rPr>
       </w:pPr>
-      <w:bookmarkStart w:id="26" w:name="_Ref427319687"/>
+      <w:bookmarkStart w:id="14" w:name="_Ref427319687"/>
       <w:r>
         <w:rPr>
           <w:b/>
         </w:rPr>
         <w:t>PYTANIA</w:t>
       </w:r>
-      <w:bookmarkEnd w:id="26"/>
+      <w:bookmarkEnd w:id="14"/>
     </w:p>
     <w:p>
       <w:pPr>
@@ -6468,7 +4017,6 @@
         <w:spacing w:line="360" w:lineRule="auto"/>
       </w:pPr>
       <w:r>
-        <w:lastRenderedPageBreak/>
         <w:t xml:space="preserve">Wyjaśnić działanie wszystkich </w:t>
       </w:r>
       <w:r>
@@ -7028,7 +4576,7 @@
         <w:rStyle w:val="Numerstrony"/>
         <w:noProof/>
       </w:rPr>
-      <w:t>3</w:t>
+      <w:t>4</w:t>
     </w:r>
     <w:r>
       <w:rPr>
@@ -7215,7 +4763,7 @@
               <v:shape id="_x0000_i1025" type="#_x0000_t75" style="width:17.3pt;height:27.05pt" o:ole="">
                 <v:imagedata r:id="rId1" o:title=""/>
               </v:shape>
-              <o:OLEObject Type="Embed" ProgID="CorelDRAW.Graphic.11" ShapeID="_x0000_i1025" DrawAspect="Content" ObjectID="_1510602182" r:id="rId2"/>
+              <o:OLEObject Type="Embed" ProgID="CorelDRAW.Graphic.11" ShapeID="_x0000_i1025" DrawAspect="Content" ObjectID="_1511118998" r:id="rId2"/>
             </w:object>
           </w:r>
         </w:p>
@@ -12978,7 +10526,7 @@
 </file>
 
 <file path=customXml/itemProps1.xml><?xml version="1.0" encoding="utf-8"?>
-<ds:datastoreItem xmlns:ds="http://schemas.openxmlformats.org/officeDocument/2006/customXml" ds:itemID="{0235657E-61E3-4D9C-A288-C214B94B894A}">
+<ds:datastoreItem xmlns:ds="http://schemas.openxmlformats.org/officeDocument/2006/customXml" ds:itemID="{F154EC62-0FDC-4BB3-937A-E5D6CC1C387E}">
   <ds:schemaRefs>
     <ds:schemaRef ds:uri="http://schemas.openxmlformats.org/officeDocument/2006/bibliography"/>
   </ds:schemaRefs>

</xml_diff>

<commit_message>
Dokończenie zadań do realizacji w ćwiczeniu 9 przygotowanie VI prezentującego działanie zadań szeregowo i równolegle w jednej pętli
</commit_message>
<xml_diff>
--- a/Cw9 Petle rownolegle/PiWDP9 petle rownolegle.docx
+++ b/Cw9 Petle rownolegle/PiWDP9 petle rownolegle.docx
@@ -795,7 +795,7 @@
               <w:fldChar w:fldCharType="begin"/>
             </w:r>
             <w:r>
-              <w:instrText xml:space="preserve"> REF _Ref436596415 \h </w:instrText>
+              <w:instrText xml:space="preserve"> REF _Ref437378333 \h </w:instrText>
             </w:r>
             <w:r>
               <w:fldChar w:fldCharType="separate"/>
@@ -804,7 +804,7 @@
               <w:rPr>
                 <w:b/>
               </w:rPr>
-              <w:t>Zmienna lokalna</w:t>
+              <w:t>Pętle równoległe</w:t>
             </w:r>
             <w:r>
               <w:fldChar w:fldCharType="end"/>
@@ -825,7 +825,7 @@
               <w:fldChar w:fldCharType="begin"/>
             </w:r>
             <w:r>
-              <w:instrText xml:space="preserve"> PAGEREF _Ref436596415 \h </w:instrText>
+              <w:instrText xml:space="preserve"> PAGEREF _Ref437378333 \h </w:instrText>
             </w:r>
             <w:r>
               <w:fldChar w:fldCharType="separate"/>
@@ -870,7 +870,7 @@
               <w:fldChar w:fldCharType="begin"/>
             </w:r>
             <w:r>
-              <w:instrText xml:space="preserve"> REF _Ref436596419 \h </w:instrText>
+              <w:instrText xml:space="preserve"> REF _Ref437378337 \h </w:instrText>
             </w:r>
             <w:r>
               <w:fldChar w:fldCharType="separate"/>
@@ -879,8 +879,16 @@
               <w:rPr>
                 <w:b/>
               </w:rPr>
-              <w:t>Zmienna globalna</w:t>
-            </w:r>
+              <w:t>Struktura master/</w:t>
+            </w:r>
+            <w:proofErr w:type="spellStart"/>
+            <w:r>
+              <w:rPr>
+                <w:b/>
+              </w:rPr>
+              <w:t>slave</w:t>
+            </w:r>
+            <w:proofErr w:type="spellEnd"/>
             <w:r>
               <w:fldChar w:fldCharType="end"/>
             </w:r>
@@ -900,7 +908,7 @@
               <w:fldChar w:fldCharType="begin"/>
             </w:r>
             <w:r>
-              <w:instrText xml:space="preserve"> PAGEREF _Ref436596419 \h </w:instrText>
+              <w:instrText xml:space="preserve"> PAGEREF _Ref437378337 \h </w:instrText>
             </w:r>
             <w:r>
               <w:fldChar w:fldCharType="separate"/>
@@ -909,7 +917,7 @@
               <w:rPr>
                 <w:noProof/>
               </w:rPr>
-              <w:t>4</w:t>
+              <w:t>3</w:t>
             </w:r>
             <w:r>
               <w:fldChar w:fldCharType="end"/>
@@ -945,7 +953,7 @@
               <w:fldChar w:fldCharType="begin"/>
             </w:r>
             <w:r>
-              <w:instrText xml:space="preserve"> REF _Ref436596423 \h </w:instrText>
+              <w:instrText xml:space="preserve"> REF _Ref437378340 \h </w:instrText>
             </w:r>
             <w:r>
               <w:fldChar w:fldCharType="separate"/>
@@ -954,7 +962,7 @@
               <w:rPr>
                 <w:b/>
               </w:rPr>
-              <w:t>Zmienna współdzielona</w:t>
+              <w:t>Struktura producent/konsument</w:t>
             </w:r>
             <w:r>
               <w:fldChar w:fldCharType="end"/>
@@ -975,7 +983,7 @@
               <w:fldChar w:fldCharType="begin"/>
             </w:r>
             <w:r>
-              <w:instrText xml:space="preserve"> PAGEREF _Ref436596423 \h </w:instrText>
+              <w:instrText xml:space="preserve"> PAGEREF _Ref437378340 \h </w:instrText>
             </w:r>
             <w:r>
               <w:fldChar w:fldCharType="separate"/>
@@ -984,7 +992,7 @@
               <w:rPr>
                 <w:noProof/>
               </w:rPr>
-              <w:t>4</w:t>
+              <w:t>3</w:t>
             </w:r>
             <w:r>
               <w:fldChar w:fldCharType="end"/>
@@ -1020,7 +1028,7 @@
               <w:fldChar w:fldCharType="begin"/>
             </w:r>
             <w:r>
-              <w:instrText xml:space="preserve"> REF _Ref436596428 \h </w:instrText>
+              <w:instrText xml:space="preserve"> REF _Ref437378344 \h </w:instrText>
             </w:r>
             <w:r>
               <w:fldChar w:fldCharType="separate"/>
@@ -1029,7 +1037,7 @@
               <w:rPr>
                 <w:b/>
               </w:rPr>
-              <w:t>Zmienna funkcjonalna</w:t>
+              <w:t>Inne metody wymiany danych między pętlami</w:t>
             </w:r>
             <w:r>
               <w:fldChar w:fldCharType="end"/>
@@ -1050,7 +1058,7 @@
               <w:fldChar w:fldCharType="begin"/>
             </w:r>
             <w:r>
-              <w:instrText xml:space="preserve"> PAGEREF _Ref436596428 \h </w:instrText>
+              <w:instrText xml:space="preserve"> PAGEREF _Ref437378344 \h </w:instrText>
             </w:r>
             <w:r>
               <w:fldChar w:fldCharType="separate"/>
@@ -1059,7 +1067,7 @@
               <w:rPr>
                 <w:noProof/>
               </w:rPr>
-              <w:t>5</w:t>
+              <w:t>3</w:t>
             </w:r>
             <w:r>
               <w:fldChar w:fldCharType="end"/>
@@ -1078,10 +1086,7 @@
               <w:spacing w:before="120" w:after="120"/>
             </w:pPr>
             <w:r>
-              <w:t>2.</w:t>
-            </w:r>
-            <w:r>
-              <w:t>5</w:t>
+              <w:t>3</w:t>
             </w:r>
             <w:r>
               <w:t>.</w:t>
@@ -1101,7 +1106,7 @@
               <w:fldChar w:fldCharType="begin"/>
             </w:r>
             <w:r>
-              <w:instrText xml:space="preserve"> REF _Ref436596433 \h </w:instrText>
+              <w:instrText xml:space="preserve"> REF _Ref427319602 \h </w:instrText>
             </w:r>
             <w:r>
               <w:fldChar w:fldCharType="separate"/>
@@ -1110,16 +1115,8 @@
               <w:rPr>
                 <w:b/>
               </w:rPr>
-              <w:t xml:space="preserve">Race </w:t>
-            </w:r>
-            <w:proofErr w:type="spellStart"/>
-            <w:r>
-              <w:rPr>
-                <w:b/>
-              </w:rPr>
-              <w:t>condition</w:t>
-            </w:r>
-            <w:proofErr w:type="spellEnd"/>
+              <w:t>LABORATORYJNE STANOWISKO BADAWCZE</w:t>
+            </w:r>
             <w:r>
               <w:fldChar w:fldCharType="end"/>
             </w:r>
@@ -1139,7 +1136,7 @@
               <w:fldChar w:fldCharType="begin"/>
             </w:r>
             <w:r>
-              <w:instrText xml:space="preserve"> PAGEREF _Ref436596433 \h </w:instrText>
+              <w:instrText xml:space="preserve"> PAGEREF _Ref427319602 \h </w:instrText>
             </w:r>
             <w:r>
               <w:fldChar w:fldCharType="separate"/>
@@ -1148,7 +1145,7 @@
               <w:rPr>
                 <w:noProof/>
               </w:rPr>
-              <w:t>6</w:t>
+              <w:t>7</w:t>
             </w:r>
             <w:r>
               <w:fldChar w:fldCharType="end"/>
@@ -1167,13 +1164,7 @@
               <w:spacing w:before="120" w:after="120"/>
             </w:pPr>
             <w:r>
-              <w:t>2.</w:t>
-            </w:r>
-            <w:r>
-              <w:t>6</w:t>
-            </w:r>
-            <w:r>
-              <w:t>.</w:t>
+              <w:t>3.1.</w:t>
             </w:r>
           </w:p>
         </w:tc>
@@ -1190,7 +1181,7 @@
               <w:fldChar w:fldCharType="begin"/>
             </w:r>
             <w:r>
-              <w:instrText xml:space="preserve"> REF _Ref436596438 \h </w:instrText>
+              <w:instrText xml:space="preserve"> REF _Ref427319607 \h </w:instrText>
             </w:r>
             <w:r>
               <w:fldChar w:fldCharType="separate"/>
@@ -1199,16 +1190,8 @@
               <w:rPr>
                 <w:b/>
               </w:rPr>
-              <w:t xml:space="preserve">Metody zabezpieczenia przed efektem Race </w:t>
-            </w:r>
-            <w:proofErr w:type="spellStart"/>
-            <w:r>
-              <w:rPr>
-                <w:b/>
-              </w:rPr>
-              <w:t>Condition</w:t>
-            </w:r>
-            <w:proofErr w:type="spellEnd"/>
+              <w:t>Obiekt badany</w:t>
+            </w:r>
             <w:r>
               <w:fldChar w:fldCharType="end"/>
             </w:r>
@@ -1228,7 +1211,7 @@
               <w:fldChar w:fldCharType="begin"/>
             </w:r>
             <w:r>
-              <w:instrText xml:space="preserve"> PAGEREF _Ref436596438 \h </w:instrText>
+              <w:instrText xml:space="preserve"> PAGEREF _Ref427319607 \h </w:instrText>
             </w:r>
             <w:r>
               <w:fldChar w:fldCharType="separate"/>
@@ -1237,7 +1220,7 @@
               <w:rPr>
                 <w:noProof/>
               </w:rPr>
-              <w:t>6</w:t>
+              <w:t>7</w:t>
             </w:r>
             <w:r>
               <w:fldChar w:fldCharType="end"/>
@@ -1256,10 +1239,7 @@
               <w:spacing w:before="120" w:after="120"/>
             </w:pPr>
             <w:r>
-              <w:t>3</w:t>
-            </w:r>
-            <w:r>
-              <w:t>.</w:t>
+              <w:t>3.2.</w:t>
             </w:r>
           </w:p>
         </w:tc>
@@ -1276,7 +1256,7 @@
               <w:fldChar w:fldCharType="begin"/>
             </w:r>
             <w:r>
-              <w:instrText xml:space="preserve"> REF _Ref427319602 \h </w:instrText>
+              <w:instrText xml:space="preserve"> REF _Ref427319615 \h </w:instrText>
             </w:r>
             <w:r>
               <w:fldChar w:fldCharType="separate"/>
@@ -1285,7 +1265,7 @@
               <w:rPr>
                 <w:b/>
               </w:rPr>
-              <w:t>LABORATORYJNE STANOWISKO BADAWCZE</w:t>
+              <w:t>Urządzenia dodatkowe</w:t>
             </w:r>
             <w:r>
               <w:fldChar w:fldCharType="end"/>
@@ -1306,7 +1286,7 @@
               <w:fldChar w:fldCharType="begin"/>
             </w:r>
             <w:r>
-              <w:instrText xml:space="preserve"> PAGEREF _Ref427319602 \h </w:instrText>
+              <w:instrText xml:space="preserve"> PAGEREF _Ref427319615 \h </w:instrText>
             </w:r>
             <w:r>
               <w:fldChar w:fldCharType="separate"/>
@@ -1334,7 +1314,7 @@
               <w:spacing w:before="120" w:after="120"/>
             </w:pPr>
             <w:r>
-              <w:t>3.1.</w:t>
+              <w:t>3.3.</w:t>
             </w:r>
           </w:p>
         </w:tc>
@@ -1351,7 +1331,7 @@
               <w:fldChar w:fldCharType="begin"/>
             </w:r>
             <w:r>
-              <w:instrText xml:space="preserve"> REF _Ref427319607 \h </w:instrText>
+              <w:instrText xml:space="preserve"> REF _Ref427319621 \h </w:instrText>
             </w:r>
             <w:r>
               <w:fldChar w:fldCharType="separate"/>
@@ -1360,7 +1340,7 @@
               <w:rPr>
                 <w:b/>
               </w:rPr>
-              <w:t>Obiekt badany</w:t>
+              <w:t>Oprogramowanie</w:t>
             </w:r>
             <w:r>
               <w:fldChar w:fldCharType="end"/>
@@ -1381,7 +1361,7 @@
               <w:fldChar w:fldCharType="begin"/>
             </w:r>
             <w:r>
-              <w:instrText xml:space="preserve"> PAGEREF _Ref427319607 \h </w:instrText>
+              <w:instrText xml:space="preserve"> PAGEREF _Ref427319621 \h </w:instrText>
             </w:r>
             <w:r>
               <w:fldChar w:fldCharType="separate"/>
@@ -1409,7 +1389,7 @@
               <w:spacing w:before="120" w:after="120"/>
             </w:pPr>
             <w:r>
-              <w:t>3.2.</w:t>
+              <w:t>4.</w:t>
             </w:r>
           </w:p>
         </w:tc>
@@ -1426,7 +1406,7 @@
               <w:fldChar w:fldCharType="begin"/>
             </w:r>
             <w:r>
-              <w:instrText xml:space="preserve"> REF _Ref427319615 \h </w:instrText>
+              <w:instrText xml:space="preserve"> REF _Ref427319634 \h </w:instrText>
             </w:r>
             <w:r>
               <w:fldChar w:fldCharType="separate"/>
@@ -1435,7 +1415,13 @@
               <w:rPr>
                 <w:b/>
               </w:rPr>
-              <w:t>Urządzenia dodatkowe</w:t>
+              <w:t>PROGRAM ĆWICZENIA</w:t>
+            </w:r>
+            <w:r>
+              <w:rPr>
+                <w:b/>
+              </w:rPr>
+              <w:t xml:space="preserve"> – WYKAZ ZADAŃ DO REALIZACJI</w:t>
             </w:r>
             <w:r>
               <w:fldChar w:fldCharType="end"/>
@@ -1456,7 +1442,7 @@
               <w:fldChar w:fldCharType="begin"/>
             </w:r>
             <w:r>
-              <w:instrText xml:space="preserve"> PAGEREF _Ref427319615 \h </w:instrText>
+              <w:instrText xml:space="preserve"> PAGEREF _Ref427319634 \h </w:instrText>
             </w:r>
             <w:r>
               <w:fldChar w:fldCharType="separate"/>
@@ -1484,7 +1470,7 @@
               <w:spacing w:before="120" w:after="120"/>
             </w:pPr>
             <w:r>
-              <w:t>3.3.</w:t>
+              <w:t>5.</w:t>
             </w:r>
           </w:p>
         </w:tc>
@@ -1501,7 +1487,7 @@
               <w:fldChar w:fldCharType="begin"/>
             </w:r>
             <w:r>
-              <w:instrText xml:space="preserve"> REF _Ref427319621 \h </w:instrText>
+              <w:instrText xml:space="preserve"> REF _Ref437378424 \h </w:instrText>
             </w:r>
             <w:r>
               <w:fldChar w:fldCharType="separate"/>
@@ -1510,7 +1496,20 @@
               <w:rPr>
                 <w:b/>
               </w:rPr>
-              <w:t>Oprogramowanie</w:t>
+              <w:t>PRZYKŁAD REALIZACJI ZADANIA</w:t>
+            </w:r>
+            <w:r>
+              <w:rPr>
+                <w:b/>
+              </w:rPr>
+              <w:t xml:space="preserve"> – zatrzymanie pętli równoległych za pomocą jednego przycisku </w:t>
+            </w:r>
+            <w:r>
+              <w:rPr>
+                <w:b/>
+                <w:i/>
+              </w:rPr>
+              <w:t>STOP</w:t>
             </w:r>
             <w:r>
               <w:fldChar w:fldCharType="end"/>
@@ -1531,7 +1530,7 @@
               <w:fldChar w:fldCharType="begin"/>
             </w:r>
             <w:r>
-              <w:instrText xml:space="preserve"> PAGEREF _Ref427319621 \h </w:instrText>
+              <w:instrText xml:space="preserve"> PAGEREF _Ref437378424 \h </w:instrText>
             </w:r>
             <w:r>
               <w:fldChar w:fldCharType="separate"/>
@@ -1540,7 +1539,7 @@
               <w:rPr>
                 <w:noProof/>
               </w:rPr>
-              <w:t>7</w:t>
+              <w:t>4</w:t>
             </w:r>
             <w:r>
               <w:fldChar w:fldCharType="end"/>
@@ -1559,169 +1558,6 @@
               <w:spacing w:before="120" w:after="120"/>
             </w:pPr>
             <w:r>
-              <w:t>4.</w:t>
-            </w:r>
-          </w:p>
-        </w:tc>
-        <w:tc>
-          <w:tcPr>
-            <w:tcW w:w="6869" w:type="dxa"/>
-            <w:shd w:val="clear" w:color="auto" w:fill="E6E6E6"/>
-          </w:tcPr>
-          <w:p>
-            <w:pPr>
-              <w:spacing w:before="120" w:after="120"/>
-            </w:pPr>
-            <w:r>
-              <w:fldChar w:fldCharType="begin"/>
-            </w:r>
-            <w:r>
-              <w:instrText xml:space="preserve"> REF _Ref427319634 \h </w:instrText>
-            </w:r>
-            <w:r>
-              <w:fldChar w:fldCharType="separate"/>
-            </w:r>
-            <w:r>
-              <w:rPr>
-                <w:b/>
-              </w:rPr>
-              <w:t>PROGRAM ĆWICZENIA</w:t>
-            </w:r>
-            <w:r>
-              <w:rPr>
-                <w:b/>
-              </w:rPr>
-              <w:t xml:space="preserve"> – WYKAZ ZADAŃ DO REALIZACJI</w:t>
-            </w:r>
-            <w:r>
-              <w:fldChar w:fldCharType="end"/>
-            </w:r>
-          </w:p>
-        </w:tc>
-        <w:tc>
-          <w:tcPr>
-            <w:tcW w:w="1577" w:type="dxa"/>
-            <w:shd w:val="clear" w:color="auto" w:fill="E6E6E6"/>
-          </w:tcPr>
-          <w:p>
-            <w:pPr>
-              <w:spacing w:before="120" w:after="120"/>
-              <w:jc w:val="right"/>
-            </w:pPr>
-            <w:r>
-              <w:fldChar w:fldCharType="begin"/>
-            </w:r>
-            <w:r>
-              <w:instrText xml:space="preserve"> PAGEREF _Ref427319634 \h </w:instrText>
-            </w:r>
-            <w:r>
-              <w:fldChar w:fldCharType="separate"/>
-            </w:r>
-            <w:r>
-              <w:rPr>
-                <w:noProof/>
-              </w:rPr>
-              <w:t>7</w:t>
-            </w:r>
-            <w:r>
-              <w:fldChar w:fldCharType="end"/>
-            </w:r>
-          </w:p>
-        </w:tc>
-      </w:tr>
-      <w:tr>
-        <w:tc>
-          <w:tcPr>
-            <w:tcW w:w="732" w:type="dxa"/>
-            <w:shd w:val="clear" w:color="auto" w:fill="F3F3F3"/>
-          </w:tcPr>
-          <w:p>
-            <w:pPr>
-              <w:spacing w:before="120" w:after="120"/>
-            </w:pPr>
-            <w:r>
-              <w:lastRenderedPageBreak/>
-              <w:t>5.</w:t>
-            </w:r>
-          </w:p>
-        </w:tc>
-        <w:tc>
-          <w:tcPr>
-            <w:tcW w:w="6869" w:type="dxa"/>
-            <w:shd w:val="clear" w:color="auto" w:fill="F3F3F3"/>
-          </w:tcPr>
-          <w:p>
-            <w:pPr>
-              <w:spacing w:before="120" w:after="120"/>
-            </w:pPr>
-            <w:r>
-              <w:fldChar w:fldCharType="begin"/>
-            </w:r>
-            <w:r>
-              <w:instrText xml:space="preserve"> REF _Ref436568886 \h </w:instrText>
-            </w:r>
-            <w:r>
-              <w:fldChar w:fldCharType="separate"/>
-            </w:r>
-            <w:r>
-              <w:rPr>
-                <w:b/>
-              </w:rPr>
-              <w:t>PRZYKŁAD REALIZACJI ZADANIA</w:t>
-            </w:r>
-            <w:r>
-              <w:rPr>
-                <w:b/>
-              </w:rPr>
-              <w:t xml:space="preserve"> – zmienna funkcjonalna służąca do odliczania czasu</w:t>
-            </w:r>
-            <w:r>
-              <w:fldChar w:fldCharType="end"/>
-            </w:r>
-          </w:p>
-        </w:tc>
-        <w:tc>
-          <w:tcPr>
-            <w:tcW w:w="1577" w:type="dxa"/>
-            <w:shd w:val="clear" w:color="auto" w:fill="F3F3F3"/>
-          </w:tcPr>
-          <w:p>
-            <w:pPr>
-              <w:spacing w:before="120" w:after="120"/>
-              <w:jc w:val="right"/>
-            </w:pPr>
-            <w:r>
-              <w:fldChar w:fldCharType="begin"/>
-            </w:r>
-            <w:r>
-              <w:instrText xml:space="preserve"> PAGEREF _Ref435049848 \h </w:instrText>
-            </w:r>
-            <w:r>
-              <w:fldChar w:fldCharType="separate"/>
-            </w:r>
-            <w:r>
-              <w:rPr>
-                <w:noProof/>
-              </w:rPr>
-              <w:t>9</w:t>
-            </w:r>
-            <w:r>
-              <w:fldChar w:fldCharType="end"/>
-            </w:r>
-          </w:p>
-        </w:tc>
-      </w:tr>
-      <w:tr>
-        <w:tc>
-          <w:tcPr>
-            <w:tcW w:w="732" w:type="dxa"/>
-            <w:shd w:val="clear" w:color="auto" w:fill="E6E6E6"/>
-          </w:tcPr>
-          <w:p>
-            <w:pPr>
-              <w:spacing w:before="120" w:after="120"/>
-            </w:pPr>
-            <w:r>
               <w:t>6</w:t>
             </w:r>
             <w:r>
@@ -1800,6 +1636,7 @@
               <w:spacing w:before="120" w:after="120"/>
             </w:pPr>
             <w:r>
+              <w:lastRenderedPageBreak/>
               <w:t>7.</w:t>
             </w:r>
           </w:p>
@@ -2985,7 +2822,6 @@
       <w:bookmarkStart w:id="2" w:name="_Ref427667032"/>
       <w:bookmarkEnd w:id="1"/>
     </w:p>
-    <w:bookmarkEnd w:id="2"/>
     <w:p>
       <w:pPr>
         <w:pStyle w:val="Akapitzlist"/>
@@ -3000,12 +2836,15 @@
           <w:b/>
         </w:rPr>
       </w:pPr>
+      <w:bookmarkStart w:id="3" w:name="_Ref437378333"/>
+      <w:bookmarkEnd w:id="2"/>
       <w:r>
         <w:rPr>
           <w:b/>
         </w:rPr>
         <w:t>Pętle równoległe</w:t>
       </w:r>
+      <w:bookmarkEnd w:id="3"/>
     </w:p>
     <w:p>
       <w:pPr>
@@ -3028,6 +2867,7 @@
           <w:b/>
         </w:rPr>
       </w:pPr>
+      <w:bookmarkStart w:id="4" w:name="_Ref437378337"/>
       <w:r>
         <w:rPr>
           <w:b/>
@@ -3041,6 +2881,7 @@
         </w:rPr>
         <w:t>slave</w:t>
       </w:r>
+      <w:bookmarkEnd w:id="4"/>
       <w:proofErr w:type="spellEnd"/>
     </w:p>
     <w:p>
@@ -3064,12 +2905,14 @@
           <w:b/>
         </w:rPr>
       </w:pPr>
+      <w:bookmarkStart w:id="5" w:name="_Ref437378340"/>
       <w:r>
         <w:rPr>
           <w:b/>
         </w:rPr>
         <w:t>Struktura producent/konsument</w:t>
       </w:r>
+      <w:bookmarkEnd w:id="5"/>
     </w:p>
     <w:p>
       <w:pPr>
@@ -3092,12 +2935,14 @@
           <w:b/>
         </w:rPr>
       </w:pPr>
+      <w:bookmarkStart w:id="6" w:name="_Ref437378344"/>
       <w:r>
         <w:rPr>
           <w:b/>
         </w:rPr>
         <w:t>Inne metody wymiany danych między pętlami</w:t>
       </w:r>
+      <w:bookmarkEnd w:id="6"/>
     </w:p>
     <w:p>
       <w:pPr>
@@ -3120,14 +2965,14 @@
           <w:b/>
         </w:rPr>
       </w:pPr>
-      <w:bookmarkStart w:id="3" w:name="_Ref427319602"/>
+      <w:bookmarkStart w:id="7" w:name="_Ref427319602"/>
       <w:r>
         <w:rPr>
           <w:b/>
         </w:rPr>
         <w:t>LABORATORYJNE STANOWISKO BADAWCZE</w:t>
       </w:r>
-      <w:bookmarkEnd w:id="3"/>
+      <w:bookmarkEnd w:id="7"/>
     </w:p>
     <w:p>
       <w:pPr>
@@ -3143,14 +2988,14 @@
           <w:b/>
         </w:rPr>
       </w:pPr>
-      <w:bookmarkStart w:id="4" w:name="_Ref427319607"/>
+      <w:bookmarkStart w:id="8" w:name="_Ref427319607"/>
       <w:r>
         <w:rPr>
           <w:b/>
         </w:rPr>
         <w:t>Obiekt badany</w:t>
       </w:r>
-      <w:bookmarkEnd w:id="4"/>
+      <w:bookmarkEnd w:id="8"/>
     </w:p>
     <w:p>
       <w:pPr>
@@ -3205,14 +3050,14 @@
           <w:b/>
         </w:rPr>
       </w:pPr>
-      <w:bookmarkStart w:id="5" w:name="_Ref427319615"/>
+      <w:bookmarkStart w:id="9" w:name="_Ref427319615"/>
       <w:r>
         <w:rPr>
           <w:b/>
         </w:rPr>
         <w:t>Urządzenia dodatkowe</w:t>
       </w:r>
-      <w:bookmarkEnd w:id="5"/>
+      <w:bookmarkEnd w:id="9"/>
     </w:p>
     <w:p>
       <w:pPr>
@@ -3250,14 +3095,14 @@
           <w:b/>
         </w:rPr>
       </w:pPr>
-      <w:bookmarkStart w:id="6" w:name="_Ref427319621"/>
+      <w:bookmarkStart w:id="10" w:name="_Ref427319621"/>
       <w:r>
         <w:rPr>
           <w:b/>
         </w:rPr>
         <w:t>Oprogramowanie</w:t>
       </w:r>
-      <w:bookmarkEnd w:id="6"/>
+      <w:bookmarkEnd w:id="10"/>
     </w:p>
     <w:p>
       <w:pPr>
@@ -3328,7 +3173,7 @@
           <w:b/>
         </w:rPr>
       </w:pPr>
-      <w:bookmarkStart w:id="7" w:name="_Ref427319634"/>
+      <w:bookmarkStart w:id="11" w:name="_Ref427319634"/>
       <w:r>
         <w:rPr>
           <w:b/>
@@ -3341,7 +3186,7 @@
         </w:rPr>
         <w:t xml:space="preserve"> – WYKAZ ZADAŃ DO REALIZACJI</w:t>
       </w:r>
-      <w:bookmarkEnd w:id="7"/>
+      <w:bookmarkEnd w:id="11"/>
     </w:p>
     <w:p>
       <w:pPr>
@@ -3705,14 +3550,23 @@
       </w:r>
       <w:proofErr w:type="spellStart"/>
       <w:r>
+        <w:rPr>
+          <w:b/>
+        </w:rPr>
         <w:t>Highlight</w:t>
       </w:r>
       <w:proofErr w:type="spellEnd"/>
       <w:r>
+        <w:rPr>
+          <w:b/>
+        </w:rPr>
         <w:t xml:space="preserve"> </w:t>
       </w:r>
       <w:proofErr w:type="spellStart"/>
       <w:r>
+        <w:rPr>
+          <w:b/>
+        </w:rPr>
         <w:t>Execution</w:t>
       </w:r>
       <w:proofErr w:type="spellEnd"/>
@@ -3726,88 +3580,96 @@
         <w:ind w:left="360"/>
         <w:jc w:val="both"/>
       </w:pPr>
+      <w:r>
+        <w:t xml:space="preserve">- sprawdzić działanie programu po wciśnięciu przycisku </w:t>
+      </w:r>
+      <w:r>
+        <w:rPr>
+          <w:b/>
+        </w:rPr>
+        <w:t>STOP</w:t>
+      </w:r>
+      <w:r>
+        <w:t>!</w:t>
+      </w:r>
+    </w:p>
+    <w:p>
+      <w:pPr>
+        <w:spacing w:line="360" w:lineRule="auto"/>
+        <w:ind w:left="360"/>
+        <w:jc w:val="both"/>
+      </w:pPr>
+      <w:r>
+        <w:t>- w pętli konsumenta dać opóźnienie czasowe sterowane za pomocą kontrolki, uruchomić aplikację i sprawdzić działanie programu w trzech przypadkach:</w:t>
+      </w:r>
     </w:p>
     <w:p>
       <w:pPr>
         <w:pStyle w:val="Akapitzlist"/>
         <w:numPr>
           <w:ilvl w:val="0"/>
-          <w:numId w:val="25"/>
+          <w:numId w:val="43"/>
         </w:numPr>
         <w:spacing w:line="360" w:lineRule="auto"/>
         <w:jc w:val="both"/>
-        <w:outlineLvl w:val="0"/>
-        <w:rPr>
-          <w:b/>
-        </w:rPr>
-      </w:pPr>
-      <w:bookmarkStart w:id="8" w:name="_Ref427319642"/>
-      <w:bookmarkStart w:id="9" w:name="_Ref431677884"/>
-      <w:bookmarkStart w:id="10" w:name="_Ref435049848"/>
-      <w:bookmarkStart w:id="11" w:name="_Ref436568886"/>
-      <w:r>
-        <w:rPr>
-          <w:b/>
-        </w:rPr>
-        <w:t>PRZYKŁAD REALIZACJI ZADANIA</w:t>
-      </w:r>
-      <w:bookmarkEnd w:id="8"/>
-      <w:bookmarkEnd w:id="9"/>
-      <w:r>
-        <w:rPr>
-          <w:b/>
-        </w:rPr>
-        <w:t xml:space="preserve"> – </w:t>
-      </w:r>
-      <w:bookmarkEnd w:id="10"/>
-      <w:r>
-        <w:rPr>
-          <w:b/>
-        </w:rPr>
-        <w:t>zmienna funkcjonalna służąca do odliczania czasu</w:t>
-      </w:r>
-      <w:bookmarkEnd w:id="11"/>
+      </w:pPr>
+      <w:r>
+        <w:t>Pętla producent działa szybciej niż pętla konsument,</w:t>
+      </w:r>
     </w:p>
     <w:p>
       <w:pPr>
+        <w:pStyle w:val="Akapitzlist"/>
+        <w:numPr>
+          <w:ilvl w:val="0"/>
+          <w:numId w:val="43"/>
+        </w:numPr>
         <w:spacing w:line="360" w:lineRule="auto"/>
-        <w:ind w:firstLine="708"/>
         <w:jc w:val="both"/>
       </w:pPr>
       <w:r>
-        <w:t xml:space="preserve">Jednym z najpopularniejszych zastosowań FVG jest pomiar przedziałów czasu w konwencji Timing </w:t>
-      </w:r>
-      <w:proofErr w:type="spellStart"/>
-      <w:r>
-        <w:t>Execution</w:t>
-      </w:r>
-      <w:proofErr w:type="spellEnd"/>
-      <w:r>
-        <w:t xml:space="preserve">. Przykład realizacji zadania został przedstawiony na </w:t>
-      </w:r>
-      <w:r>
-        <w:fldChar w:fldCharType="begin"/>
-      </w:r>
-      <w:r>
-        <w:instrText xml:space="preserve"> REF _Ref436573477 \r \h </w:instrText>
-      </w:r>
-      <w:r>
-        <w:fldChar w:fldCharType="separate"/>
-      </w:r>
-      <w:r>
-        <w:t>Rys. 7</w:t>
-      </w:r>
-      <w:r>
-        <w:fldChar w:fldCharType="end"/>
-      </w:r>
-      <w:r>
-        <w:t>. Rysunki a) i b) przedstawiają dwie akcje wykonywane przez zmienną FVG, rysunek c) przedstawia aplikację negującą wskaźnik Przedział co zadany czas.</w:t>
+        <w:t>Obydwie pętle działają z tą samą szybkością,</w:t>
       </w:r>
     </w:p>
     <w:p>
       <w:pPr>
-        <w:pStyle w:val="Bezodstpw"/>
-        <w:jc w:val="center"/>
+        <w:pStyle w:val="Akapitzlist"/>
+        <w:numPr>
+          <w:ilvl w:val="0"/>
+          <w:numId w:val="43"/>
+        </w:numPr>
+        <w:spacing w:line="360" w:lineRule="auto"/>
+        <w:jc w:val="both"/>
+      </w:pPr>
+      <w:r>
+        <w:t>Pętla producent działa wolniej niż pętla konsument (chwilowe działanie),</w:t>
+      </w:r>
+    </w:p>
+    <w:p>
+      <w:pPr>
+        <w:spacing w:line="360" w:lineRule="auto"/>
+        <w:ind w:left="360"/>
+        <w:jc w:val="both"/>
+      </w:pPr>
+      <w:r>
+        <w:t>- opracować strukturę pętli równoległych, pracujących w strukturze producent/konsument</w:t>
+      </w:r>
+    </w:p>
+    <w:p>
+      <w:pPr>
+        <w:spacing w:line="360" w:lineRule="auto"/>
+        <w:ind w:left="360"/>
+        <w:jc w:val="both"/>
+      </w:pPr>
+      <w:r>
+        <w:t>Zgodnie z rysunkiem:</w:t>
+      </w:r>
+    </w:p>
+    <w:p>
+      <w:pPr>
+        <w:spacing w:line="360" w:lineRule="auto"/>
+        <w:ind w:left="360"/>
+        <w:jc w:val="both"/>
       </w:pPr>
       <w:r>
         <w:rPr>
@@ -3815,9 +3677,9 @@
         </w:rPr>
         <w:drawing>
           <wp:inline distT="0" distB="0" distL="0" distR="0">
-            <wp:extent cx="5306415" cy="1417583"/>
-            <wp:effectExtent l="19050" t="0" r="8535" b="0"/>
-            <wp:docPr id="7" name="Obraz 6"/>
+            <wp:extent cx="2292553" cy="2426168"/>
+            <wp:effectExtent l="19050" t="0" r="0" b="0"/>
+            <wp:docPr id="48" name="Obraz 48"/>
             <wp:cNvGraphicFramePr>
               <a:graphicFrameLocks xmlns:a="http://schemas.openxmlformats.org/drawingml/2006/main" noChangeAspect="1"/>
             </wp:cNvGraphicFramePr>
@@ -3825,7 +3687,7 @@
               <a:graphicData uri="http://schemas.openxmlformats.org/drawingml/2006/picture">
                 <pic:pic xmlns:pic="http://schemas.openxmlformats.org/drawingml/2006/picture">
                   <pic:nvPicPr>
-                    <pic:cNvPr id="0" name="Picture 6"/>
+                    <pic:cNvPr id="0" name="Picture 48"/>
                     <pic:cNvPicPr>
                       <a:picLocks noChangeAspect="1" noChangeArrowheads="1"/>
                     </pic:cNvPicPr>
@@ -3840,7 +3702,7 @@
                   <pic:spPr bwMode="auto">
                     <a:xfrm>
                       <a:off x="0" y="0"/>
-                      <a:ext cx="5320160" cy="1421255"/>
+                      <a:ext cx="2293670" cy="2427350"/>
                     </a:xfrm>
                     <a:prstGeom prst="rect">
                       <a:avLst/>
@@ -3862,30 +3724,28 @@
     </w:p>
     <w:p>
       <w:pPr>
-        <w:pStyle w:val="Akapitzlist"/>
-        <w:numPr>
-          <w:ilvl w:val="0"/>
-          <w:numId w:val="28"/>
-        </w:numPr>
         <w:spacing w:line="360" w:lineRule="auto"/>
-        <w:jc w:val="center"/>
-        <w:rPr>
-          <w:sz w:val="20"/>
-        </w:rPr>
-      </w:pPr>
-      <w:bookmarkStart w:id="12" w:name="_Ref436573477"/>
-      <w:r>
-        <w:rPr>
-          <w:sz w:val="20"/>
-        </w:rPr>
-        <w:t>Zastosowanie zmiennej typu FVG do odmierzania przedziałów czasu.</w:t>
-      </w:r>
-      <w:bookmarkEnd w:id="12"/>
-    </w:p>
-    <w:p>
-      <w:pPr>
-        <w:spacing w:line="360" w:lineRule="auto"/>
-      </w:pPr>
+        <w:ind w:left="360"/>
+        <w:jc w:val="both"/>
+      </w:pPr>
+      <w:r>
+        <w:t>- wypełnić pętle kodem realizującym odpowiednie zadania</w:t>
+      </w:r>
+      <w:r>
+        <w:t xml:space="preserve"> </w:t>
+      </w:r>
+      <w:r>
+        <w:rPr>
+          <w:color w:val="A6A6A6" w:themeColor="background1" w:themeShade="A6"/>
+        </w:rPr>
+        <w:t>(podpowiedź: można skorzystać z kodu zapisanego w odpowiednich stanach maszyny stanów)</w:t>
+      </w:r>
+      <w:r>
+        <w:rPr>
+          <w:color w:val="A6A6A6" w:themeColor="background1" w:themeShade="A6"/>
+        </w:rPr>
+        <w:t>,</w:t>
+      </w:r>
     </w:p>
     <w:p>
       <w:pPr>
@@ -3901,54 +3761,218 @@
           <w:b/>
         </w:rPr>
       </w:pPr>
-      <w:bookmarkStart w:id="13" w:name="_Ref427319682"/>
+      <w:bookmarkStart w:id="12" w:name="_Ref427319642"/>
+      <w:bookmarkStart w:id="13" w:name="_Ref431677884"/>
+      <w:bookmarkStart w:id="14" w:name="_Ref435049848"/>
+      <w:bookmarkStart w:id="15" w:name="_Ref436568886"/>
+      <w:bookmarkStart w:id="16" w:name="_Ref437378424"/>
       <w:r>
         <w:rPr>
           <w:b/>
         </w:rPr>
-        <w:t>RAPORT</w:t>
-      </w:r>
+        <w:lastRenderedPageBreak/>
+        <w:t>PRZYKŁAD REALIZACJI ZADANIA</w:t>
+      </w:r>
+      <w:bookmarkEnd w:id="12"/>
       <w:bookmarkEnd w:id="13"/>
+      <w:r>
+        <w:rPr>
+          <w:b/>
+        </w:rPr>
+        <w:t xml:space="preserve"> – </w:t>
+      </w:r>
+      <w:bookmarkEnd w:id="14"/>
+      <w:bookmarkEnd w:id="15"/>
+      <w:r>
+        <w:rPr>
+          <w:b/>
+        </w:rPr>
+        <w:t xml:space="preserve">zatrzymanie pętli równoległych za pomocą jednego przycisku </w:t>
+      </w:r>
+      <w:r>
+        <w:rPr>
+          <w:b/>
+          <w:i/>
+        </w:rPr>
+        <w:t>STOP</w:t>
+      </w:r>
+      <w:bookmarkEnd w:id="16"/>
     </w:p>
     <w:p>
       <w:pPr>
         <w:spacing w:line="360" w:lineRule="auto"/>
+        <w:ind w:firstLine="708"/>
         <w:jc w:val="both"/>
       </w:pPr>
       <w:r>
-        <w:t>Raport</w:t>
-      </w:r>
-      <w:r>
-        <w:t xml:space="preserve"> </w:t>
-      </w:r>
-      <w:r>
-        <w:t xml:space="preserve">z przeprowadzonego ćwiczenia laboratoryjnego </w:t>
-      </w:r>
-      <w:r>
-        <w:t>powinien zawierać</w:t>
-      </w:r>
-      <w:r>
-        <w:t xml:space="preserve"> opis kolejnych czynności wykonywanych w trakcie realizacji ćwiczenia, zrzuty ekranu dokumentujące wykonane kroki oraz zanotowane parametry konfigurac</w:t>
-      </w:r>
-      <w:r>
-        <w:t>yjne kart DAQ (mogą być zawarte</w:t>
-      </w:r>
-      <w:r>
-        <w:br/>
-      </w:r>
-      <w:r>
-        <w:t>w tabeli)</w:t>
+        <w:t xml:space="preserve">W celu zatrzymania kilku pętli równoległych jednym przyciskiem </w:t>
+      </w:r>
+      <w:r>
+        <w:rPr>
+          <w:i/>
+        </w:rPr>
+        <w:t>stop</w:t>
+      </w:r>
+      <w:r>
+        <w:t xml:space="preserve"> należy posłużyć się zmiennymi lokalnymi do tego przycisku</w:t>
+      </w:r>
+      <w:r>
+        <w:t>.</w:t>
+      </w:r>
+      <w:r>
+        <w:t xml:space="preserve"> Jest to jedno z klasycznych zastosowań zmiennych lokalnych. W przypadku użycia zmien</w:t>
+      </w:r>
+      <w:r>
+        <w:t xml:space="preserve">nych z kontrolkami typu </w:t>
+      </w:r>
+      <w:proofErr w:type="spellStart"/>
+      <w:r>
+        <w:rPr>
+          <w:b/>
+        </w:rPr>
+        <w:t>boolean</w:t>
+      </w:r>
+      <w:proofErr w:type="spellEnd"/>
+      <w:r>
+        <w:t xml:space="preserve">, kontrolki te nie mogą wykonywać akcji typu </w:t>
+      </w:r>
+      <w:proofErr w:type="spellStart"/>
+      <w:r>
+        <w:rPr>
+          <w:b/>
+        </w:rPr>
+        <w:t>Latch</w:t>
+      </w:r>
+      <w:proofErr w:type="spellEnd"/>
+      <w:r>
+        <w:t xml:space="preserve">. Należy więc zmienić działanie przycisku na wybraną metodę  </w:t>
+      </w:r>
+      <w:proofErr w:type="spellStart"/>
+      <w:r>
+        <w:rPr>
+          <w:b/>
+        </w:rPr>
+        <w:t>Switch</w:t>
+      </w:r>
+      <w:proofErr w:type="spellEnd"/>
+      <w:r>
+        <w:t xml:space="preserve">. W celu przywrócenia stanu przycisku </w:t>
+      </w:r>
+      <w:r>
+        <w:rPr>
+          <w:i/>
+        </w:rPr>
+        <w:t>stop</w:t>
+      </w:r>
+      <w:r>
+        <w:t xml:space="preserve"> do wartości początkowej można zastosować klatkę struktury </w:t>
+      </w:r>
+      <w:r>
+        <w:rPr>
+          <w:b/>
+        </w:rPr>
+        <w:t xml:space="preserve">Flat </w:t>
+      </w:r>
+      <w:proofErr w:type="spellStart"/>
+      <w:r>
+        <w:rPr>
+          <w:b/>
+        </w:rPr>
+        <w:t>Sequence</w:t>
+      </w:r>
+      <w:proofErr w:type="spellEnd"/>
+      <w:r>
+        <w:t xml:space="preserve"> wykonywanej po zakończeniu wszystkich pętli.</w:t>
       </w:r>
     </w:p>
     <w:p>
       <w:pPr>
+        <w:pStyle w:val="Bezodstpw"/>
+        <w:jc w:val="center"/>
+      </w:pPr>
+      <w:r>
+        <w:rPr>
+          <w:noProof/>
+        </w:rPr>
+        <w:drawing>
+          <wp:inline distT="0" distB="0" distL="0" distR="0">
+            <wp:extent cx="3455670" cy="1903647"/>
+            <wp:effectExtent l="19050" t="0" r="0" b="0"/>
+            <wp:docPr id="47" name="Obraz 47"/>
+            <wp:cNvGraphicFramePr>
+              <a:graphicFrameLocks xmlns:a="http://schemas.openxmlformats.org/drawingml/2006/main" noChangeAspect="1"/>
+            </wp:cNvGraphicFramePr>
+            <a:graphic xmlns:a="http://schemas.openxmlformats.org/drawingml/2006/main">
+              <a:graphicData uri="http://schemas.openxmlformats.org/drawingml/2006/picture">
+                <pic:pic xmlns:pic="http://schemas.openxmlformats.org/drawingml/2006/picture">
+                  <pic:nvPicPr>
+                    <pic:cNvPr id="0" name="Picture 47"/>
+                    <pic:cNvPicPr>
+                      <a:picLocks noChangeAspect="1" noChangeArrowheads="1"/>
+                    </pic:cNvPicPr>
+                  </pic:nvPicPr>
+                  <pic:blipFill>
+                    <a:blip r:embed="rId16" cstate="print"/>
+                    <a:srcRect/>
+                    <a:stretch>
+                      <a:fillRect/>
+                    </a:stretch>
+                  </pic:blipFill>
+                  <pic:spPr bwMode="auto">
+                    <a:xfrm>
+                      <a:off x="0" y="0"/>
+                      <a:ext cx="3455636" cy="1903629"/>
+                    </a:xfrm>
+                    <a:prstGeom prst="rect">
+                      <a:avLst/>
+                    </a:prstGeom>
+                    <a:noFill/>
+                    <a:ln w="9525">
+                      <a:noFill/>
+                      <a:miter lim="800000"/>
+                      <a:headEnd/>
+                      <a:tailEnd/>
+                    </a:ln>
+                  </pic:spPr>
+                </pic:pic>
+              </a:graphicData>
+            </a:graphic>
+          </wp:inline>
+        </w:drawing>
+      </w:r>
+    </w:p>
+    <w:p>
+      <w:pPr>
+        <w:pStyle w:val="Akapitzlist"/>
+        <w:numPr>
+          <w:ilvl w:val="0"/>
+          <w:numId w:val="28"/>
+        </w:numPr>
         <w:spacing w:line="360" w:lineRule="auto"/>
-        <w:jc w:val="both"/>
-      </w:pPr>
-      <w:r>
-        <w:lastRenderedPageBreak/>
-        <w:t xml:space="preserve"> </w:t>
-      </w:r>
+        <w:jc w:val="center"/>
+        <w:rPr>
+          <w:sz w:val="20"/>
+        </w:rPr>
+      </w:pPr>
+      <w:bookmarkStart w:id="17" w:name="_Ref436573477"/>
+      <w:r>
+        <w:rPr>
+          <w:sz w:val="20"/>
+        </w:rPr>
+        <w:t>Zastosowanie zmiennej lokalnej „stop” do zatrzymania dwóch pętli równoległych</w:t>
+      </w:r>
+      <w:r>
+        <w:rPr>
+          <w:sz w:val="20"/>
+        </w:rPr>
+        <w:t>.</w:t>
+      </w:r>
+      <w:bookmarkEnd w:id="17"/>
+    </w:p>
+    <w:p>
+      <w:pPr>
+        <w:spacing w:line="360" w:lineRule="auto"/>
+      </w:pPr>
     </w:p>
     <w:p>
       <w:pPr>
@@ -3964,14 +3988,76 @@
           <w:b/>
         </w:rPr>
       </w:pPr>
-      <w:bookmarkStart w:id="14" w:name="_Ref427319687"/>
+      <w:bookmarkStart w:id="18" w:name="_Ref427319682"/>
       <w:r>
         <w:rPr>
           <w:b/>
         </w:rPr>
+        <w:t>RAPORT</w:t>
+      </w:r>
+      <w:bookmarkEnd w:id="18"/>
+    </w:p>
+    <w:p>
+      <w:pPr>
+        <w:spacing w:line="360" w:lineRule="auto"/>
+        <w:jc w:val="both"/>
+      </w:pPr>
+      <w:r>
+        <w:t>Raport</w:t>
+      </w:r>
+      <w:r>
+        <w:t xml:space="preserve"> </w:t>
+      </w:r>
+      <w:r>
+        <w:t xml:space="preserve">z przeprowadzonego ćwiczenia laboratoryjnego </w:t>
+      </w:r>
+      <w:r>
+        <w:t>powinien zawierać</w:t>
+      </w:r>
+      <w:r>
+        <w:t xml:space="preserve"> opis kolejnych czynności wykonywanych w trakcie realizacji ćwiczenia, zrzuty ekranu dokumentujące wykonane kroki oraz zanotowane parametry konfigurac</w:t>
+      </w:r>
+      <w:r>
+        <w:t>yjne kart DAQ (mogą być zawarte</w:t>
+      </w:r>
+      <w:r>
+        <w:br/>
+      </w:r>
+      <w:r>
+        <w:t>w tabeli)</w:t>
+      </w:r>
+    </w:p>
+    <w:p>
+      <w:pPr>
+        <w:spacing w:line="360" w:lineRule="auto"/>
+        <w:jc w:val="both"/>
+      </w:pPr>
+      <w:r>
+        <w:t xml:space="preserve"> </w:t>
+      </w:r>
+    </w:p>
+    <w:p>
+      <w:pPr>
+        <w:pStyle w:val="Akapitzlist"/>
+        <w:numPr>
+          <w:ilvl w:val="0"/>
+          <w:numId w:val="25"/>
+        </w:numPr>
+        <w:spacing w:line="360" w:lineRule="auto"/>
+        <w:jc w:val="both"/>
+        <w:outlineLvl w:val="0"/>
+        <w:rPr>
+          <w:b/>
+        </w:rPr>
+      </w:pPr>
+      <w:bookmarkStart w:id="19" w:name="_Ref427319687"/>
+      <w:r>
+        <w:rPr>
+          <w:b/>
+        </w:rPr>
         <w:t>PYTANIA</w:t>
       </w:r>
-      <w:bookmarkEnd w:id="14"/>
+      <w:bookmarkEnd w:id="19"/>
     </w:p>
     <w:p>
       <w:pPr>
@@ -3983,7 +4069,10 @@
         <w:spacing w:line="360" w:lineRule="auto"/>
       </w:pPr>
       <w:r>
-        <w:t>Wymienić i omówić typy zmiennych w LabVIEW.</w:t>
+        <w:t>Omówić metody programowania równoległego</w:t>
+      </w:r>
+      <w:r>
+        <w:t>.</w:t>
       </w:r>
     </w:p>
     <w:p>
@@ -3996,15 +4085,7 @@
         <w:spacing w:line="360" w:lineRule="auto"/>
       </w:pPr>
       <w:r>
-        <w:t xml:space="preserve">Omówić na przykładzie efekt Race </w:t>
-      </w:r>
-      <w:proofErr w:type="spellStart"/>
-      <w:r>
-        <w:t>Condition</w:t>
-      </w:r>
-      <w:proofErr w:type="spellEnd"/>
-      <w:r>
-        <w:t>.</w:t>
+        <w:t>Wymienić metody przesyłania danych między pętlami równoległymi, podać zalety i wady każdej metody.</w:t>
       </w:r>
     </w:p>
     <w:p>
@@ -4017,40 +4098,7 @@
         <w:spacing w:line="360" w:lineRule="auto"/>
       </w:pPr>
       <w:r>
-        <w:t xml:space="preserve">Wyjaśnić działanie wszystkich </w:t>
-      </w:r>
-      <w:r>
-        <w:t>stanów w strukturze programu</w:t>
-      </w:r>
-      <w:r>
-        <w:t xml:space="preserve"> </w:t>
-      </w:r>
-      <w:proofErr w:type="spellStart"/>
-      <w:r>
-        <w:rPr>
-          <w:i/>
-        </w:rPr>
-        <w:t>Main_Maszyna.vi</w:t>
-      </w:r>
-      <w:proofErr w:type="spellEnd"/>
-      <w:r>
-        <w:t>”</w:t>
-      </w:r>
-      <w:r>
-        <w:t>.</w:t>
-      </w:r>
-    </w:p>
-    <w:p>
-      <w:pPr>
-        <w:pStyle w:val="Akapitzlist"/>
-        <w:numPr>
-          <w:ilvl w:val="0"/>
-          <w:numId w:val="26"/>
-        </w:numPr>
-        <w:spacing w:line="360" w:lineRule="auto"/>
-      </w:pPr>
-      <w:r>
-        <w:t>Omówić przykładowe zastosowania zmiennych funkcjonalnych.</w:t>
+        <w:t>Co to jest „sztuczna zależność struktur”?</w:t>
       </w:r>
     </w:p>
     <w:p>
@@ -4127,6 +4175,7 @@
         <w:rPr>
           <w:lang w:val="en-GB"/>
         </w:rPr>
+        <w:lastRenderedPageBreak/>
         <w:t>LabVIEW Core 1 Exercise book.</w:t>
       </w:r>
     </w:p>
@@ -4576,7 +4625,7 @@
         <w:rStyle w:val="Numerstrony"/>
         <w:noProof/>
       </w:rPr>
-      <w:t>4</w:t>
+      <w:t>5</w:t>
     </w:r>
     <w:r>
       <w:rPr>
@@ -4763,7 +4812,7 @@
               <v:shape id="_x0000_i1025" type="#_x0000_t75" style="width:17.3pt;height:27.05pt" o:ole="">
                 <v:imagedata r:id="rId1" o:title=""/>
               </v:shape>
-              <o:OLEObject Type="Embed" ProgID="CorelDRAW.Graphic.11" ShapeID="_x0000_i1025" DrawAspect="Content" ObjectID="_1511118998" r:id="rId2"/>
+              <o:OLEObject Type="Embed" ProgID="CorelDRAW.Graphic.11" ShapeID="_x0000_i1025" DrawAspect="Content" ObjectID="_1511122966" r:id="rId2"/>
             </w:object>
           </w:r>
         </w:p>
@@ -9649,6 +9698,119 @@
       <w:pPr>
         <w:ind w:left="6480" w:hanging="180"/>
       </w:pPr>
+    </w:lvl>
+  </w:abstractNum>
+  <w:abstractNum w:abstractNumId="42">
+    <w:nsid w:val="7F890F42"/>
+    <w:multiLevelType w:val="hybridMultilevel"/>
+    <w:tmpl w:val="2BDE6934"/>
+    <w:lvl w:ilvl="0" w:tplc="0415000B">
+      <w:start w:val="1"/>
+      <w:numFmt w:val="bullet"/>
+      <w:lvlText w:val=""/>
+      <w:lvlJc w:val="left"/>
+      <w:pPr>
+        <w:ind w:left="720" w:hanging="360"/>
+      </w:pPr>
+      <w:rPr>
+        <w:rFonts w:ascii="Wingdings" w:hAnsi="Wingdings" w:hint="default"/>
+      </w:rPr>
+    </w:lvl>
+    <w:lvl w:ilvl="1" w:tplc="04150003" w:tentative="1">
+      <w:start w:val="1"/>
+      <w:numFmt w:val="bullet"/>
+      <w:lvlText w:val="o"/>
+      <w:lvlJc w:val="left"/>
+      <w:pPr>
+        <w:ind w:left="1440" w:hanging="360"/>
+      </w:pPr>
+      <w:rPr>
+        <w:rFonts w:ascii="Courier New" w:hAnsi="Courier New" w:cs="Courier New" w:hint="default"/>
+      </w:rPr>
+    </w:lvl>
+    <w:lvl w:ilvl="2" w:tplc="04150005" w:tentative="1">
+      <w:start w:val="1"/>
+      <w:numFmt w:val="bullet"/>
+      <w:lvlText w:val=""/>
+      <w:lvlJc w:val="left"/>
+      <w:pPr>
+        <w:ind w:left="2160" w:hanging="360"/>
+      </w:pPr>
+      <w:rPr>
+        <w:rFonts w:ascii="Wingdings" w:hAnsi="Wingdings" w:hint="default"/>
+      </w:rPr>
+    </w:lvl>
+    <w:lvl w:ilvl="3" w:tplc="04150001" w:tentative="1">
+      <w:start w:val="1"/>
+      <w:numFmt w:val="bullet"/>
+      <w:lvlText w:val=""/>
+      <w:lvlJc w:val="left"/>
+      <w:pPr>
+        <w:ind w:left="2880" w:hanging="360"/>
+      </w:pPr>
+      <w:rPr>
+        <w:rFonts w:ascii="Symbol" w:hAnsi="Symbol" w:hint="default"/>
+      </w:rPr>
+    </w:lvl>
+    <w:lvl w:ilvl="4" w:tplc="04150003" w:tentative="1">
+      <w:start w:val="1"/>
+      <w:numFmt w:val="bullet"/>
+      <w:lvlText w:val="o"/>
+      <w:lvlJc w:val="left"/>
+      <w:pPr>
+        <w:ind w:left="3600" w:hanging="360"/>
+      </w:pPr>
+      <w:rPr>
+        <w:rFonts w:ascii="Courier New" w:hAnsi="Courier New" w:cs="Courier New" w:hint="default"/>
+      </w:rPr>
+    </w:lvl>
+    <w:lvl w:ilvl="5" w:tplc="04150005" w:tentative="1">
+      <w:start w:val="1"/>
+      <w:numFmt w:val="bullet"/>
+      <w:lvlText w:val=""/>
+      <w:lvlJc w:val="left"/>
+      <w:pPr>
+        <w:ind w:left="4320" w:hanging="360"/>
+      </w:pPr>
+      <w:rPr>
+        <w:rFonts w:ascii="Wingdings" w:hAnsi="Wingdings" w:hint="default"/>
+      </w:rPr>
+    </w:lvl>
+    <w:lvl w:ilvl="6" w:tplc="04150001" w:tentative="1">
+      <w:start w:val="1"/>
+      <w:numFmt w:val="bullet"/>
+      <w:lvlText w:val=""/>
+      <w:lvlJc w:val="left"/>
+      <w:pPr>
+        <w:ind w:left="5040" w:hanging="360"/>
+      </w:pPr>
+      <w:rPr>
+        <w:rFonts w:ascii="Symbol" w:hAnsi="Symbol" w:hint="default"/>
+      </w:rPr>
+    </w:lvl>
+    <w:lvl w:ilvl="7" w:tplc="04150003" w:tentative="1">
+      <w:start w:val="1"/>
+      <w:numFmt w:val="bullet"/>
+      <w:lvlText w:val="o"/>
+      <w:lvlJc w:val="left"/>
+      <w:pPr>
+        <w:ind w:left="5760" w:hanging="360"/>
+      </w:pPr>
+      <w:rPr>
+        <w:rFonts w:ascii="Courier New" w:hAnsi="Courier New" w:cs="Courier New" w:hint="default"/>
+      </w:rPr>
+    </w:lvl>
+    <w:lvl w:ilvl="8" w:tplc="04150005" w:tentative="1">
+      <w:start w:val="1"/>
+      <w:numFmt w:val="bullet"/>
+      <w:lvlText w:val=""/>
+      <w:lvlJc w:val="left"/>
+      <w:pPr>
+        <w:ind w:left="6480" w:hanging="360"/>
+      </w:pPr>
+      <w:rPr>
+        <w:rFonts w:ascii="Wingdings" w:hAnsi="Wingdings" w:hint="default"/>
+      </w:rPr>
     </w:lvl>
   </w:abstractNum>
   <w:num w:numId="1">
@@ -9776,6 +9938,9 @@
   </w:num>
   <w:num w:numId="42">
     <w:abstractNumId w:val="15"/>
+  </w:num>
+  <w:num w:numId="43">
+    <w:abstractNumId w:val="42"/>
   </w:num>
 </w:numbering>
 </file>
@@ -10526,7 +10691,7 @@
 </file>
 
 <file path=customXml/itemProps1.xml><?xml version="1.0" encoding="utf-8"?>
-<ds:datastoreItem xmlns:ds="http://schemas.openxmlformats.org/officeDocument/2006/customXml" ds:itemID="{F154EC62-0FDC-4BB3-937A-E5D6CC1C387E}">
+<ds:datastoreItem xmlns:ds="http://schemas.openxmlformats.org/officeDocument/2006/customXml" ds:itemID="{88588AAB-29EF-45EE-9697-1CE8A7C12162}">
   <ds:schemaRefs>
     <ds:schemaRef ds:uri="http://schemas.openxmlformats.org/officeDocument/2006/bibliography"/>
   </ds:schemaRefs>

</xml_diff>